<commit_message>
Cámara ESP32 S3 agregada
</commit_message>
<xml_diff>
--- a/Documentación/Revision_Uno_Informe_Tecnico.docx
+++ b/Documentación/Revision_Uno_Informe_Tecnico.docx
@@ -1,6 +1,6 @@
 
 <file path=word/document.xml><?xml version="1.0" encoding="utf-8"?>
-<w:document xmlns:wpc="http://schemas.microsoft.com/office/word/2010/wordprocessingCanvas" xmlns:cx="http://schemas.microsoft.com/office/drawing/2014/chartex" xmlns:cx1="http://schemas.microsoft.com/office/drawing/2015/9/8/chartex" xmlns:cx2="http://schemas.microsoft.com/office/drawing/2015/10/21/chartex" xmlns:cx3="http://schemas.microsoft.com/office/drawing/2016/5/9/chartex" xmlns:cx4="http://schemas.microsoft.com/office/drawing/2016/5/10/chartex" xmlns:cx5="http://schemas.microsoft.com/office/drawing/2016/5/11/chartex" xmlns:cx6="http://schemas.microsoft.com/office/drawing/2016/5/12/chartex" xmlns:cx7="http://schemas.microsoft.com/office/drawing/2016/5/13/chartex" xmlns:cx8="http://schemas.microsoft.com/office/drawing/2016/5/14/chartex" xmlns:mc="http://schemas.openxmlformats.org/markup-compatibility/2006" xmlns:aink="http://schemas.microsoft.com/office/drawing/2016/ink" xmlns:am3d="http://schemas.microsoft.com/office/drawing/2017/model3d" xmlns:o="urn:schemas-microsoft-com:office:office" xmlns:oel="http://schemas.microsoft.com/office/2019/extlst" xmlns:r="http://schemas.openxmlformats.org/officeDocument/2006/relationships" xmlns:m="http://schemas.openxmlformats.org/officeDocument/2006/math" xmlns:v="urn:schemas-microsoft-com:vml" xmlns:wp14="http://schemas.microsoft.com/office/word/2010/wordprocessingDrawing" xmlns:wp="http://schemas.openxmlformats.org/drawingml/2006/wordprocessingDrawing" xmlns:w10="urn:schemas-microsoft-com:office:word" xmlns:w="http://schemas.openxmlformats.org/wordprocessingml/2006/main" xmlns:w14="http://schemas.microsoft.com/office/word/2010/wordml" xmlns:w15="http://schemas.microsoft.com/office/word/2012/wordml" xmlns:w16cex="http://schemas.microsoft.com/office/word/2018/wordml/cex" xmlns:w16cid="http://schemas.microsoft.com/office/word/2016/wordml/cid" xmlns:w16="http://schemas.microsoft.com/office/word/2018/wordml" xmlns:w16du="http://schemas.microsoft.com/office/word/2023/wordml/word16du" xmlns:w16sdtdh="http://schemas.microsoft.com/office/word/2020/wordml/sdtdatahash" xmlns:w16sdtfl="http://schemas.microsoft.com/office/word/2024/wordml/sdtformatlock" xmlns:w16se="http://schemas.microsoft.com/office/word/2015/wordml/symex" xmlns:wpg="http://schemas.microsoft.com/office/word/2010/wordprocessingGroup" xmlns:wpi="http://schemas.microsoft.com/office/word/2010/wordprocessingInk" xmlns:wne="http://schemas.microsoft.com/office/word/2006/wordml" xmlns:wps="http://schemas.microsoft.com/office/word/2010/wordprocessingShape" mc:Ignorable="w14 w15 w16se w16cid w16 w16cex w16sdtdh w16sdtfl w16du wp14">
+<w:document xmlns:wpc="http://schemas.microsoft.com/office/word/2010/wordprocessingCanvas" xmlns:cx="http://schemas.microsoft.com/office/drawing/2014/chartex" xmlns:cx1="http://schemas.microsoft.com/office/drawing/2015/9/8/chartex" xmlns:cx2="http://schemas.microsoft.com/office/drawing/2015/10/21/chartex" xmlns:cx3="http://schemas.microsoft.com/office/drawing/2016/5/9/chartex" xmlns:cx4="http://schemas.microsoft.com/office/drawing/2016/5/10/chartex" xmlns:cx5="http://schemas.microsoft.com/office/drawing/2016/5/11/chartex" xmlns:cx6="http://schemas.microsoft.com/office/drawing/2016/5/12/chartex" xmlns:cx7="http://schemas.microsoft.com/office/drawing/2016/5/13/chartex" xmlns:cx8="http://schemas.microsoft.com/office/drawing/2016/5/14/chartex" xmlns:mc="http://schemas.openxmlformats.org/markup-compatibility/2006" xmlns:aink="http://schemas.microsoft.com/office/drawing/2016/ink" xmlns:am3d="http://schemas.microsoft.com/office/drawing/2017/model3d" xmlns:o="urn:schemas-microsoft-com:office:office" xmlns:r="http://schemas.openxmlformats.org/officeDocument/2006/relationships" xmlns:m="http://schemas.openxmlformats.org/officeDocument/2006/math" xmlns:v="urn:schemas-microsoft-com:vml" xmlns:wp14="http://schemas.microsoft.com/office/word/2010/wordprocessingDrawing" xmlns:wp="http://schemas.openxmlformats.org/drawingml/2006/wordprocessingDrawing" xmlns:w10="urn:schemas-microsoft-com:office:word" xmlns:w="http://schemas.openxmlformats.org/wordprocessingml/2006/main" xmlns:w14="http://schemas.microsoft.com/office/word/2010/wordml" xmlns:w15="http://schemas.microsoft.com/office/word/2012/wordml" xmlns:w16cex="http://schemas.microsoft.com/office/word/2018/wordml/cex" xmlns:w16cid="http://schemas.microsoft.com/office/word/2016/wordml/cid" xmlns:w16="http://schemas.microsoft.com/office/word/2018/wordml" xmlns:w16sdtdh="http://schemas.microsoft.com/office/word/2020/wordml/sdtdatahash" xmlns:w16se="http://schemas.microsoft.com/office/word/2015/wordml/symex" xmlns:wpg="http://schemas.microsoft.com/office/word/2010/wordprocessingGroup" xmlns:wpi="http://schemas.microsoft.com/office/word/2010/wordprocessingInk" xmlns:wne="http://schemas.microsoft.com/office/word/2006/wordml" xmlns:wps="http://schemas.microsoft.com/office/word/2010/wordprocessingShape" mc:Ignorable="w14 w15 w16se w16cid w16 w16cex w16sdtdh wp14">
   <w:body>
     <w:p>
       <w:pPr>
@@ -764,25 +764,7 @@
           <w:sz w:val="28"/>
           <w:szCs w:val="28"/>
         </w:rPr>
-        <w:t xml:space="preserve">Mejía </w:t>
-      </w:r>
-      <w:proofErr w:type="spellStart"/>
-      <w:r>
-        <w:rPr>
-          <w:rFonts w:ascii="IJFHJ+Montserrat" w:eastAsia="Arial" w:hAnsi="IJFHJ+Montserrat" w:cs="Arial"/>
-          <w:sz w:val="28"/>
-          <w:szCs w:val="28"/>
-        </w:rPr>
-        <w:t>Gaucín</w:t>
-      </w:r>
-      <w:proofErr w:type="spellEnd"/>
-      <w:r>
-        <w:rPr>
-          <w:rFonts w:ascii="IJFHJ+Montserrat" w:eastAsia="Arial" w:hAnsi="IJFHJ+Montserrat" w:cs="Arial"/>
-          <w:sz w:val="28"/>
-          <w:szCs w:val="28"/>
-        </w:rPr>
-        <w:t xml:space="preserve"> Audrey Melissa</w:t>
+        <w:t>Mejía Gaucín Audrey Melissa</w:t>
       </w:r>
       <w:r>
         <w:rPr>
@@ -1030,7 +1012,7 @@
                 <v:stroke joinstyle="miter"/>
                 <v:path gradientshapeok="t" o:connecttype="rect"/>
               </v:shapetype>
-              <v:shape id="Cuadro de texto 33" o:spid="_x0000_s1026" type="#_x0000_t202" style="position:absolute;left:0;text-align:left;margin-left:281.7pt;margin-top:18.35pt;width:220.25pt;height:23pt;z-index:251683840;visibility:visible;mso-wrap-style:square;mso-width-percent:0;mso-height-percent:0;mso-wrap-distance-left:9pt;mso-wrap-distance-top:0;mso-wrap-distance-right:9pt;mso-wrap-distance-bottom:0;mso-position-horizontal:absolute;mso-position-horizontal-relative:margin;mso-position-vertical:absolute;mso-position-vertical-relative:text;mso-width-percent:0;mso-height-percent:0;mso-width-relative:margin;mso-height-relative:margin;v-text-anchor:top" o:gfxdata="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" filled="f" stroked="f" strokeweight=".5pt">
+              <v:shape id="Cuadro de texto 33" o:spid="_x0000_s1026" type="#_x0000_t202" style="position:absolute;left:0;text-align:left;margin-left:281.7pt;margin-top:18.35pt;width:220.25pt;height:23pt;z-index:251683840;visibility:visible;mso-wrap-style:square;mso-width-percent:0;mso-height-percent:0;mso-wrap-distance-left:9pt;mso-wrap-distance-top:0;mso-wrap-distance-right:9pt;mso-wrap-distance-bottom:0;mso-position-horizontal:absolute;mso-position-horizontal-relative:margin;mso-position-vertical:absolute;mso-position-vertical-relative:text;mso-width-percent:0;mso-height-percent:0;mso-width-relative:margin;mso-height-relative:margin;v-text-anchor:top" o:gfxdata="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" filled="f" stroked="f" strokeweight=".5pt">
                 <v:textbox>
                   <w:txbxContent>
                     <w:p>
@@ -1296,15 +1278,13 @@
         </w:rPr>
         <w:t xml:space="preserve">//Agregar el lugar o la institución donde se realizó el </w:t>
       </w:r>
-      <w:proofErr w:type="gramStart"/>
-      <w:r>
-        <w:rPr>
-          <w:rFonts w:cs="Arial"/>
-          <w:szCs w:val="20"/>
-        </w:rPr>
-        <w:t>proyecto</w:t>
-      </w:r>
-      <w:proofErr w:type="gramEnd"/>
+      <w:r>
+        <w:rPr>
+          <w:rFonts w:cs="Arial"/>
+          <w:szCs w:val="20"/>
+        </w:rPr>
+        <w:t>proyecto,</w:t>
+      </w:r>
       <w:r>
         <w:rPr>
           <w:rFonts w:cs="Arial"/>
@@ -1603,7 +1583,7 @@
               </wp:anchor>
             </w:drawing>
           </mc:Choice>
-          <mc:Fallback>
+          <mc:Fallback xmlns:w16sdtfl="http://schemas.microsoft.com/office/word/2024/wordml/sdtformatlock" xmlns:w16du="http://schemas.microsoft.com/office/word/2023/wordml/word16du" xmlns:oel="http://schemas.microsoft.com/office/2019/extlst">
             <w:pict>
               <v:shape w14:anchorId="4BC2F425" id="Forma libre: forma 9" o:spid="_x0000_s1026" style="position:absolute;margin-left:85.05pt;margin-top:107.55pt;width:470.25pt;height:1.4pt;z-index:-251657216;visibility:visible;mso-wrap-style:square;mso-width-percent:0;mso-height-percent:0;mso-wrap-distance-left:9pt;mso-wrap-distance-top:0;mso-wrap-distance-right:9pt;mso-wrap-distance-bottom:0;mso-position-horizontal:absolute;mso-position-horizontal-relative:page;mso-position-vertical:absolute;mso-position-vertical-relative:page;mso-width-percent:0;mso-height-percent:0;mso-width-relative:page;mso-height-relative:page;v-text-anchor:top" coordsize="5972175,17779" o:gfxdata="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" o:allowincell="f" path="m,l5972175,17779e" filled="f" strokeweight=".49931mm">
                 <v:path arrowok="t" textboxrect="0,0,5972175,17779"/>
@@ -4619,7 +4599,7 @@
               </wp:anchor>
             </w:drawing>
           </mc:Choice>
-          <mc:Fallback>
+          <mc:Fallback xmlns:w16sdtfl="http://schemas.microsoft.com/office/word/2024/wordml/sdtformatlock" xmlns:w16du="http://schemas.microsoft.com/office/word/2023/wordml/word16du" xmlns:oel="http://schemas.microsoft.com/office/2019/extlst">
             <w:pict>
               <v:shape w14:anchorId="2CB48302" id="drawingObject14" o:spid="_x0000_s1026" style="position:absolute;margin-left:85.05pt;margin-top:108.1pt;width:470.3pt;height:1.4pt;z-index:-251655168;visibility:visible;mso-wrap-style:square;mso-wrap-distance-left:9pt;mso-wrap-distance-top:0;mso-wrap-distance-right:9pt;mso-wrap-distance-bottom:0;mso-position-horizontal:absolute;mso-position-horizontal-relative:page;mso-position-vertical:absolute;mso-position-vertical-relative:page;v-text-anchor:top" coordsize="5972809,17780" o:gfxdata="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" o:allowincell="f" path="m,l5972809,17780e" filled="f" strokeweight=".49931mm">
                 <v:path arrowok="t" textboxrect="0,0,5972809,17780"/>
@@ -4631,18 +4611,35 @@
       </w:r>
     </w:p>
     <w:p>
-      <w:fldSimple w:instr=" TOC \h \z \c &quot;Ilustración&quot; ">
-        <w:r>
-          <w:rPr>
-            <w:rFonts w:ascii="Times New Roman" w:hAnsi="Times New Roman"/>
-            <w:b/>
-            <w:bCs/>
-            <w:noProof/>
-            <w:lang w:val="es-ES"/>
-          </w:rPr>
-          <w:t>No se encuentran elementos de tabla de ilustraciones.</w:t>
-        </w:r>
-      </w:fldSimple>
+      <w:r>
+        <w:fldChar w:fldCharType="begin"/>
+      </w:r>
+      <w:r>
+        <w:instrText xml:space="preserve"> TOC \h \z \c "Ilustración" </w:instrText>
+      </w:r>
+      <w:r>
+        <w:fldChar w:fldCharType="separate"/>
+      </w:r>
+      <w:r>
+        <w:rPr>
+          <w:rFonts w:ascii="Times New Roman" w:hAnsi="Times New Roman"/>
+          <w:b/>
+          <w:bCs/>
+          <w:noProof/>
+          <w:lang w:val="es-ES"/>
+        </w:rPr>
+        <w:t>No se encuentran elementos de tabla de ilustraciones.</w:t>
+      </w:r>
+      <w:r>
+        <w:rPr>
+          <w:rFonts w:ascii="Times New Roman" w:hAnsi="Times New Roman"/>
+          <w:b/>
+          <w:bCs/>
+          <w:noProof/>
+          <w:lang w:val="es-ES"/>
+        </w:rPr>
+        <w:fldChar w:fldCharType="end"/>
+      </w:r>
     </w:p>
     <w:p>
       <w:r>
@@ -4732,7 +4729,7 @@
               </wp:anchor>
             </w:drawing>
           </mc:Choice>
-          <mc:Fallback>
+          <mc:Fallback xmlns:w16sdtfl="http://schemas.microsoft.com/office/word/2024/wordml/sdtformatlock" xmlns:w16du="http://schemas.microsoft.com/office/word/2023/wordml/word16du" xmlns:oel="http://schemas.microsoft.com/office/2019/extlst">
             <w:pict>
               <v:shape w14:anchorId="542A6D91" id="drawingObject14" o:spid="_x0000_s1026" style="position:absolute;margin-left:85.05pt;margin-top:107.9pt;width:470.3pt;height:1.4pt;z-index:-251653120;visibility:visible;mso-wrap-style:square;mso-wrap-distance-left:9pt;mso-wrap-distance-top:0;mso-wrap-distance-right:9pt;mso-wrap-distance-bottom:0;mso-position-horizontal:absolute;mso-position-horizontal-relative:page;mso-position-vertical:absolute;mso-position-vertical-relative:page;v-text-anchor:top" coordsize="5972809,17780" o:gfxdata="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" o:allowincell="f" path="m,l5972809,17780e" filled="f" strokeweight=".49931mm">
                 <v:path arrowok="t" textboxrect="0,0,5972809,17780"/>
@@ -4845,7 +4842,7 @@
               </wp:anchor>
             </w:drawing>
           </mc:Choice>
-          <mc:Fallback>
+          <mc:Fallback xmlns:w16sdtfl="http://schemas.microsoft.com/office/word/2024/wordml/sdtformatlock" xmlns:w16du="http://schemas.microsoft.com/office/word/2023/wordml/word16du" xmlns:oel="http://schemas.microsoft.com/office/2019/extlst">
             <w:pict>
               <v:shape w14:anchorId="451329AB" id="drawingObject14" o:spid="_x0000_s1026" style="position:absolute;margin-left:85.05pt;margin-top:107.9pt;width:470.3pt;height:1.4pt;z-index:-251651072;visibility:visible;mso-wrap-style:square;mso-wrap-distance-left:9pt;mso-wrap-distance-top:0;mso-wrap-distance-right:9pt;mso-wrap-distance-bottom:0;mso-position-horizontal:absolute;mso-position-horizontal-relative:page;mso-position-vertical:absolute;mso-position-vertical-relative:page;v-text-anchor:top" coordsize="5972809,17780" o:gfxdata="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" o:allowincell="f" path="m,l5972809,17780e" filled="f" strokeweight=".49931mm">
                 <v:path arrowok="t" textboxrect="0,0,5972809,17780"/>
@@ -4898,23 +4895,7 @@
           <w:b/>
           <w:bCs/>
         </w:rPr>
-        <w:t>3D (</w:t>
-      </w:r>
-      <w:proofErr w:type="spellStart"/>
-      <w:r>
-        <w:rPr>
-          <w:b/>
-          <w:bCs/>
-        </w:rPr>
-        <w:t>Three</w:t>
-      </w:r>
-      <w:proofErr w:type="spellEnd"/>
-      <w:r>
-        <w:rPr>
-          <w:b/>
-          <w:bCs/>
-        </w:rPr>
-        <w:t xml:space="preserve"> Dimensional / Tres Dimensiones):</w:t>
+        <w:t>3D (Three Dimensional / Tres Dimensiones):</w:t>
       </w:r>
       <w:r>
         <w:t xml:space="preserve"> Representación de objetos o modelos con ancho, alto y profundidad. Se utiliza en diseño asistido por computadora, simulaciones y prototipado</w:t>
@@ -4956,53 +4937,12 @@
           <w:numId w:val="10"/>
         </w:numPr>
       </w:pPr>
-      <w:proofErr w:type="spellStart"/>
       <w:r>
         <w:rPr>
           <w:b/>
           <w:bCs/>
         </w:rPr>
-        <w:t>IoT</w:t>
-      </w:r>
-      <w:proofErr w:type="spellEnd"/>
-      <w:r>
-        <w:rPr>
-          <w:b/>
-          <w:bCs/>
-        </w:rPr>
-        <w:t xml:space="preserve"> (Internet </w:t>
-      </w:r>
-      <w:proofErr w:type="spellStart"/>
-      <w:r>
-        <w:rPr>
-          <w:b/>
-          <w:bCs/>
-        </w:rPr>
-        <w:t>of</w:t>
-      </w:r>
-      <w:proofErr w:type="spellEnd"/>
-      <w:r>
-        <w:rPr>
-          <w:b/>
-          <w:bCs/>
-        </w:rPr>
-        <w:t xml:space="preserve"> </w:t>
-      </w:r>
-      <w:proofErr w:type="spellStart"/>
-      <w:r>
-        <w:rPr>
-          <w:b/>
-          <w:bCs/>
-        </w:rPr>
-        <w:t>Things</w:t>
-      </w:r>
-      <w:proofErr w:type="spellEnd"/>
-      <w:r>
-        <w:rPr>
-          <w:b/>
-          <w:bCs/>
-        </w:rPr>
-        <w:t xml:space="preserve"> / Internet de las Cosas):</w:t>
+        <w:t>IoT (Internet of Things / Internet de las Cosas):</w:t>
       </w:r>
       <w:r>
         <w:t xml:space="preserve"> Paradigma tecnológico que conecta objetos físicos cotidianos a internet, permitiendo la recolección y el intercambio de datos en tiempo real para mejorar procesos y servicios</w:t>
@@ -5036,21 +4976,12 @@
           <w:numId w:val="38"/>
         </w:numPr>
       </w:pPr>
-      <w:proofErr w:type="spellStart"/>
       <w:r>
         <w:rPr>
           <w:b/>
           <w:bCs/>
         </w:rPr>
-        <w:t>Dataset</w:t>
-      </w:r>
-      <w:proofErr w:type="spellEnd"/>
-      <w:r>
-        <w:rPr>
-          <w:b/>
-          <w:bCs/>
-        </w:rPr>
-        <w:t xml:space="preserve"> (Conjunto de Datos):</w:t>
+        <w:t>Dataset (Conjunto de Datos):</w:t>
       </w:r>
       <w:r>
         <w:t xml:space="preserve"> Colección estructurada de datos utilizada para entrenar, validar o probar algoritmos de aprendizaje automático e inteligencia artificial</w:t>
@@ -5071,23 +5002,7 @@
           <w:b/>
           <w:bCs/>
         </w:rPr>
-        <w:t>CNN (</w:t>
-      </w:r>
-      <w:proofErr w:type="spellStart"/>
-      <w:r>
-        <w:rPr>
-          <w:b/>
-          <w:bCs/>
-        </w:rPr>
-        <w:t>Convolutional</w:t>
-      </w:r>
-      <w:proofErr w:type="spellEnd"/>
-      <w:r>
-        <w:rPr>
-          <w:b/>
-          <w:bCs/>
-        </w:rPr>
-        <w:t xml:space="preserve"> Neural Network / Red Neuronal Convolucional)</w:t>
+        <w:t>CNN (Convolutional Neural Network / Red Neuronal Convolucional)</w:t>
       </w:r>
       <w:r>
         <w:t>: Tipo de red neuronal profunda especializada en procesar datos en forma de imágenes, extrayendo características visuales como bordes, texturas y formas para tareas de clasificación o detección.</w:t>
@@ -5105,23 +5020,7 @@
           <w:b/>
           <w:bCs/>
         </w:rPr>
-        <w:t>TFT (</w:t>
-      </w:r>
-      <w:proofErr w:type="spellStart"/>
-      <w:r>
-        <w:rPr>
-          <w:b/>
-          <w:bCs/>
-        </w:rPr>
-        <w:t>Thin</w:t>
-      </w:r>
-      <w:proofErr w:type="spellEnd"/>
-      <w:r>
-        <w:rPr>
-          <w:b/>
-          <w:bCs/>
-        </w:rPr>
-        <w:t xml:space="preserve"> Film Transistor):</w:t>
+        <w:t>TFT (Thin Film Transistor):</w:t>
       </w:r>
       <w:r>
         <w:t xml:space="preserve"> Tecnología de pantalla basada en transistores de película delgada, utilizada en monitores y dispositivos portátiles como la pantalla ILI9341, que ofrece buena resolución y bajo consumo</w:t>
@@ -5211,13 +5110,13 @@
         <w:t>Capítulo 1</w:t>
       </w:r>
     </w:p>
+    <w:bookmarkStart w:id="11" w:name="_Toc208484743"/>
     <w:p>
       <w:pPr>
         <w:pStyle w:val="Ttulo1"/>
         <w:spacing w:before="0"/>
         <w:jc w:val="left"/>
       </w:pPr>
-      <w:bookmarkStart w:id="11" w:name="_Toc208484743"/>
       <w:r>
         <w:rPr>
           <w:noProof/>
@@ -5279,7 +5178,7 @@
               </wp:anchor>
             </w:drawing>
           </mc:Choice>
-          <mc:Fallback>
+          <mc:Fallback xmlns:w16sdtfl="http://schemas.microsoft.com/office/word/2024/wordml/sdtformatlock" xmlns:w16du="http://schemas.microsoft.com/office/word/2023/wordml/word16du" xmlns:oel="http://schemas.microsoft.com/office/2019/extlst">
             <w:pict>
               <v:shape w14:anchorId="35B5CA49" id="drawingObject14" o:spid="_x0000_s1026" style="position:absolute;margin-left:0;margin-top:134.1pt;width:470.3pt;height:1.4pt;z-index:-251649024;visibility:visible;mso-wrap-style:square;mso-wrap-distance-left:9pt;mso-wrap-distance-top:0;mso-wrap-distance-right:9pt;mso-wrap-distance-bottom:0;mso-position-horizontal:left;mso-position-horizontal-relative:margin;mso-position-vertical:absolute;mso-position-vertical-relative:page;v-text-anchor:top" coordsize="5972809,17780" o:gfxdata="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" o:allowincell="f" path="m,l5972809,17780e" filled="f" strokeweight=".49931mm">
                 <v:path arrowok="t" textboxrect="0,0,5972809,17780"/>
@@ -5452,6 +5351,11 @@
         <w:t>2</w:t>
       </w:r>
     </w:p>
+    <w:bookmarkStart w:id="20" w:name="_Toc201766247"/>
+    <w:bookmarkStart w:id="21" w:name="_Toc201846644"/>
+    <w:bookmarkStart w:id="22" w:name="_Toc201947103"/>
+    <w:bookmarkStart w:id="23" w:name="_Toc202193830"/>
+    <w:bookmarkStart w:id="24" w:name="_Toc208484744"/>
     <w:p>
       <w:pPr>
         <w:pStyle w:val="Ttulo1"/>
@@ -5465,11 +5369,6 @@
           <w:szCs w:val="50"/>
         </w:rPr>
       </w:pPr>
-      <w:bookmarkStart w:id="20" w:name="_Toc201766247"/>
-      <w:bookmarkStart w:id="21" w:name="_Toc201846644"/>
-      <w:bookmarkStart w:id="22" w:name="_Toc201947103"/>
-      <w:bookmarkStart w:id="23" w:name="_Toc202193830"/>
-      <w:bookmarkStart w:id="24" w:name="_Toc208484744"/>
       <w:r>
         <w:rPr>
           <w:noProof/>
@@ -5531,7 +5430,7 @@
               </wp:anchor>
             </w:drawing>
           </mc:Choice>
-          <mc:Fallback>
+          <mc:Fallback xmlns:w16sdtfl="http://schemas.microsoft.com/office/word/2024/wordml/sdtformatlock" xmlns:w16du="http://schemas.microsoft.com/office/word/2023/wordml/word16du" xmlns:oel="http://schemas.microsoft.com/office/2019/extlst">
             <w:pict>
               <v:shape w14:anchorId="51564B44" id="drawingObject14" o:spid="_x0000_s1026" style="position:absolute;margin-left:0;margin-top:590.3pt;width:470.3pt;height:1.4pt;z-index:-251642880;visibility:visible;mso-wrap-style:square;mso-wrap-distance-left:9pt;mso-wrap-distance-top:0;mso-wrap-distance-right:9pt;mso-wrap-distance-bottom:0;mso-position-horizontal:left;mso-position-horizontal-relative:margin;mso-position-vertical:absolute;mso-position-vertical-relative:page;v-text-anchor:top" coordsize="5972809,17780" o:gfxdata="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" o:allowincell="f" path="m,l5972809,17780e" filled="f" strokeweight=".49931mm">
                 <v:path arrowok="t" textboxrect="0,0,5972809,17780"/>
@@ -8081,23 +7980,7 @@
           <w:rFonts w:cs="Arial"/>
           <w:szCs w:val="20"/>
         </w:rPr>
-        <w:t xml:space="preserve">profesional especializada y presta servicios de infraestructura, </w:t>
-      </w:r>
-      <w:proofErr w:type="spellStart"/>
-      <w:r>
-        <w:rPr>
-          <w:rFonts w:cs="Arial"/>
-          <w:szCs w:val="20"/>
-        </w:rPr>
-        <w:t>IoT</w:t>
-      </w:r>
-      <w:proofErr w:type="spellEnd"/>
-      <w:r>
-        <w:rPr>
-          <w:rFonts w:cs="Arial"/>
-          <w:szCs w:val="20"/>
-        </w:rPr>
-        <w:t xml:space="preserve">, desarrollo de software y educación continua (maestrías y doctorados en TIC avalados por CONACYT) </w:t>
+        <w:t xml:space="preserve">profesional especializada y presta servicios de infraestructura, IoT, desarrollo de software y educación continua (maestrías y doctorados en TIC avalados por CONACYT) </w:t>
       </w:r>
     </w:p>
     <w:p>
@@ -8999,23 +8882,7 @@
           <w:rFonts w:cs="Arial"/>
           <w:szCs w:val="20"/>
         </w:rPr>
-        <w:t xml:space="preserve">Clasificación restringida a dos categorías: orgánico e inorgánico. No se abarcarán subcategorías más específicas (plásticos, metales, cartón, etc.) debido al alcance del </w:t>
-      </w:r>
-      <w:proofErr w:type="spellStart"/>
-      <w:r>
-        <w:rPr>
-          <w:rFonts w:cs="Arial"/>
-          <w:szCs w:val="20"/>
-        </w:rPr>
-        <w:t>dataset</w:t>
-      </w:r>
-      <w:proofErr w:type="spellEnd"/>
-      <w:r>
-        <w:rPr>
-          <w:rFonts w:cs="Arial"/>
-          <w:szCs w:val="20"/>
-        </w:rPr>
-        <w:t xml:space="preserve"> y a la capacidad del modelo.</w:t>
+        <w:t>Clasificación restringida a dos categorías: orgánico e inorgánico. No se abarcarán subcategorías más específicas (plásticos, metales, cartón, etc.) debido al alcance del dataset y a la capacidad del modelo.</w:t>
       </w:r>
     </w:p>
     <w:p>
@@ -9191,15 +9058,15 @@
         <w:t>3</w:t>
       </w:r>
     </w:p>
+    <w:bookmarkStart w:id="586" w:name="_Toc201846666"/>
+    <w:bookmarkStart w:id="587" w:name="_Toc201947113"/>
+    <w:bookmarkStart w:id="588" w:name="_Toc202193840"/>
+    <w:bookmarkStart w:id="589" w:name="_Toc208484779"/>
     <w:p>
       <w:pPr>
         <w:pStyle w:val="Ttulo1"/>
         <w:spacing w:before="0"/>
       </w:pPr>
-      <w:bookmarkStart w:id="586" w:name="_Toc201846666"/>
-      <w:bookmarkStart w:id="587" w:name="_Toc201947113"/>
-      <w:bookmarkStart w:id="588" w:name="_Toc202193840"/>
-      <w:bookmarkStart w:id="589" w:name="_Toc208484779"/>
       <w:r>
         <w:rPr>
           <w:noProof/>
@@ -9261,7 +9128,7 @@
               </wp:anchor>
             </w:drawing>
           </mc:Choice>
-          <mc:Fallback>
+          <mc:Fallback xmlns:w16sdtfl="http://schemas.microsoft.com/office/word/2024/wordml/sdtformatlock" xmlns:w16du="http://schemas.microsoft.com/office/word/2023/wordml/word16du" xmlns:oel="http://schemas.microsoft.com/office/2019/extlst">
             <w:pict>
               <v:shape w14:anchorId="3602FEE7" id="drawingObject15" o:spid="_x0000_s1026" style="position:absolute;margin-left:0;margin-top:538.05pt;width:470.25pt;height:1.4pt;z-index:-251640832;visibility:visible;mso-wrap-style:square;mso-wrap-distance-left:9pt;mso-wrap-distance-top:0;mso-wrap-distance-right:9pt;mso-wrap-distance-bottom:0;mso-position-horizontal:left;mso-position-horizontal-relative:margin;mso-position-vertical:absolute;mso-position-vertical-relative:page;v-text-anchor:top" coordsize="5972175,17780" o:gfxdata="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" o:allowincell="f" path="m,l5972175,17780e" filled="f" strokeweight=".49931mm">
                 <v:path arrowok="t" textboxrect="0,0,5972175,17780"/>
@@ -9325,7 +9192,6 @@
       <w:r>
         <w:t xml:space="preserve">En 2016, un grupo de investigadores de Stanford desarrolló </w:t>
       </w:r>
-      <w:proofErr w:type="spellStart"/>
       <w:r>
         <w:rPr>
           <w:b/>
@@ -9333,39 +9199,14 @@
         </w:rPr>
         <w:t>TrashNet</w:t>
       </w:r>
-      <w:proofErr w:type="spellEnd"/>
-      <w:r>
-        <w:t>, uno de los primeros conjuntos de datos abiertos para la clasificación de residuos en imágenes, compuesto por seis categorías principales (vidrio, papel, cartón, plástico, metal y basura general) (</w:t>
-      </w:r>
-      <w:proofErr w:type="spellStart"/>
-      <w:r>
-        <w:t>Thung</w:t>
-      </w:r>
-      <w:proofErr w:type="spellEnd"/>
-      <w:r>
-        <w:t xml:space="preserve"> &amp; Yang, 2016). Este hito marcó un antes y un después en el uso de técnicas de visión artificial para la gestión de desechos, al proveer una base estandarizada sobre la cual entrenar y evaluar modelos de aprendizaje profundo.</w:t>
+      <w:r>
+        <w:t>, uno de los primeros conjuntos de datos abiertos para la clasificación de residuos en imágenes, compuesto por seis categorías principales (vidrio, papel, cartón, plástico, metal y basura general) (Thung &amp; Yang, 2016). Este hito marcó un antes y un después en el uso de técnicas de visión artificial para la gestión de desechos, al proveer una base estandarizada sobre la cual entrenar y evaluar modelos de aprendizaje profundo.</w:t>
       </w:r>
     </w:p>
     <w:p>
       <w:r>
         <w:lastRenderedPageBreak/>
-        <w:t xml:space="preserve">En años posteriores, distintos estudios exploraron la optimización de modelos </w:t>
-      </w:r>
-      <w:proofErr w:type="spellStart"/>
-      <w:r>
-        <w:t>preentrenados</w:t>
-      </w:r>
-      <w:proofErr w:type="spellEnd"/>
-      <w:r>
-        <w:t xml:space="preserve"> aplicados sobre </w:t>
-      </w:r>
-      <w:proofErr w:type="spellStart"/>
-      <w:r>
-        <w:t>TrashNet</w:t>
-      </w:r>
-      <w:proofErr w:type="spellEnd"/>
-      <w:r>
-        <w:t xml:space="preserve">. Por ejemplo, Singh et al. (2019) implementaron arquitecturas como </w:t>
+        <w:t xml:space="preserve">En años posteriores, distintos estudios exploraron la optimización de modelos preentrenados aplicados sobre TrashNet. Por ejemplo, Singh et al. (2019) implementaron arquitecturas como </w:t>
       </w:r>
       <w:r>
         <w:rPr>
@@ -9392,177 +9233,93 @@
           <w:i/>
           <w:iCs/>
         </w:rPr>
-        <w:t xml:space="preserve">transfer </w:t>
-      </w:r>
-      <w:proofErr w:type="spellStart"/>
+        <w:t>transfer learning</w:t>
+      </w:r>
+      <w:r>
+        <w:t xml:space="preserve">. De forma similar, Zhou et al. (2024) demostraron que modelos ajustados con técnicas de </w:t>
+      </w:r>
       <w:r>
         <w:rPr>
           <w:i/>
           <w:iCs/>
         </w:rPr>
-        <w:t>learning</w:t>
-      </w:r>
-      <w:proofErr w:type="spellEnd"/>
-      <w:r>
-        <w:t xml:space="preserve">. De forma similar, Zhou et al. (2024) demostraron que modelos ajustados con técnicas de </w:t>
+        <w:t>fine-tuning</w:t>
+      </w:r>
+      <w:r>
+        <w:t xml:space="preserve"> alcanzan rendimientos cercanos al 95 %, confirmando el potencial de la IA para aplicaciones de reciclaje.</w:t>
+      </w:r>
+    </w:p>
+    <w:p>
+      <w:r>
+        <w:t xml:space="preserve">Al mismo tiempo, surgieron datasets más grandes y representativos, como </w:t>
+      </w:r>
+      <w:r>
+        <w:rPr>
+          <w:b/>
+          <w:bCs/>
+        </w:rPr>
+        <w:t>WasteNet</w:t>
+      </w:r>
+      <w:r>
+        <w:t xml:space="preserve">, desarrollado por </w:t>
+      </w:r>
+      <w:proofErr w:type="gramStart"/>
+      <w:r>
+        <w:t>la startup</w:t>
+      </w:r>
+      <w:proofErr w:type="gramEnd"/>
+      <w:r>
+        <w:t xml:space="preserve"> Recycleye. Este conjunto de datos incluye millones de imágenes de residuos capturados en entornos industriales, y ha permitido entrenar sistemas robustos que pueden integrarse en robots clasificadores de basura (Recycleye, 2023). Según Zeng et al. (2020), la arquitectura WasteNet puede incluso adaptarse a dispositivos de </w:t>
       </w:r>
       <w:r>
         <w:rPr>
           <w:i/>
           <w:iCs/>
         </w:rPr>
-        <w:t>fine-</w:t>
-      </w:r>
-      <w:proofErr w:type="spellStart"/>
-      <w:r>
-        <w:rPr>
-          <w:i/>
-          <w:iCs/>
-        </w:rPr>
-        <w:t>tuning</w:t>
-      </w:r>
-      <w:proofErr w:type="spellEnd"/>
-      <w:r>
-        <w:t xml:space="preserve"> alcanzan rendimientos cercanos al 95 %, confirmando el potencial de la IA para aplicaciones de reciclaje.</w:t>
-      </w:r>
-    </w:p>
-    <w:p>
-      <w:r>
-        <w:t xml:space="preserve">Al mismo tiempo, surgieron </w:t>
-      </w:r>
-      <w:proofErr w:type="spellStart"/>
-      <w:r>
-        <w:t>datasets</w:t>
-      </w:r>
-      <w:proofErr w:type="spellEnd"/>
-      <w:r>
-        <w:t xml:space="preserve"> más grandes y representativos, como </w:t>
-      </w:r>
-      <w:proofErr w:type="spellStart"/>
+        <w:t>edge computing</w:t>
+      </w:r>
+      <w:r>
+        <w:t>, alcanzando precisiones cercanas al 97 % sin depender de servidores de alto rendimiento.</w:t>
+      </w:r>
+    </w:p>
+    <w:p>
+      <w:r>
+        <w:t xml:space="preserve">Por otro lado, investigaciones aplicadas como </w:t>
+      </w:r>
       <w:r>
         <w:rPr>
           <w:b/>
           <w:bCs/>
         </w:rPr>
-        <w:t>WasteNet</w:t>
-      </w:r>
-      <w:proofErr w:type="spellEnd"/>
-      <w:r>
-        <w:t xml:space="preserve">, desarrollado por </w:t>
-      </w:r>
-      <w:proofErr w:type="gramStart"/>
-      <w:r>
-        <w:t>la startup</w:t>
-      </w:r>
-      <w:proofErr w:type="gramEnd"/>
-      <w:r>
-        <w:t xml:space="preserve"> </w:t>
-      </w:r>
-      <w:proofErr w:type="spellStart"/>
-      <w:r>
-        <w:t>Recycleye</w:t>
-      </w:r>
-      <w:proofErr w:type="spellEnd"/>
-      <w:r>
-        <w:t>. Este conjunto de datos incluye millones de imágenes de residuos capturados en entornos industriales, y ha permitido entrenar sistemas robustos que pueden integrarse en robots clasificadores de basura (</w:t>
-      </w:r>
-      <w:proofErr w:type="spellStart"/>
-      <w:r>
-        <w:t>Recycleye</w:t>
-      </w:r>
-      <w:proofErr w:type="spellEnd"/>
-      <w:r>
-        <w:t xml:space="preserve">, 2023). Según Zeng et al. (2020), la arquitectura </w:t>
-      </w:r>
-      <w:proofErr w:type="spellStart"/>
-      <w:r>
-        <w:t>WasteNet</w:t>
-      </w:r>
-      <w:proofErr w:type="spellEnd"/>
-      <w:r>
-        <w:t xml:space="preserve"> puede incluso adaptarse a dispositivos de </w:t>
-      </w:r>
-      <w:proofErr w:type="spellStart"/>
-      <w:r>
-        <w:rPr>
-          <w:i/>
-          <w:iCs/>
-        </w:rPr>
-        <w:t>edge</w:t>
-      </w:r>
-      <w:proofErr w:type="spellEnd"/>
-      <w:r>
-        <w:rPr>
-          <w:i/>
-          <w:iCs/>
-        </w:rPr>
-        <w:t xml:space="preserve"> </w:t>
-      </w:r>
-      <w:proofErr w:type="spellStart"/>
-      <w:r>
-        <w:rPr>
-          <w:i/>
-          <w:iCs/>
-        </w:rPr>
-        <w:t>computing</w:t>
-      </w:r>
-      <w:proofErr w:type="spellEnd"/>
-      <w:r>
-        <w:t>, alcanzando precisiones cercanas al 97 % sin depender de servidores de alto rendimiento.</w:t>
-      </w:r>
-    </w:p>
-    <w:p>
-      <w:r>
-        <w:t xml:space="preserve">Por otro lado, investigaciones aplicadas como </w:t>
-      </w:r>
-      <w:proofErr w:type="spellStart"/>
+        <w:t>ConvoWaste</w:t>
+      </w:r>
+      <w:r>
+        <w:t xml:space="preserve"> han mostrado la factibilidad de integrar visión por computadora, mecanismos de separación automática y notificaciones en tiempo real, logrando una precisión superior al 98 % en pruebas controladas (Kumar et al., 2023). De forma complementaria, el modelo </w:t>
+      </w:r>
       <w:r>
         <w:rPr>
           <w:b/>
           <w:bCs/>
         </w:rPr>
-        <w:t>ConvoWaste</w:t>
-      </w:r>
-      <w:proofErr w:type="spellEnd"/>
-      <w:r>
-        <w:t xml:space="preserve"> han mostrado la factibilidad de integrar visión por computadora, mecanismos de separación automática y notificaciones en tiempo real, logrando una precisión superior al 98 % en pruebas controladas (Kumar et al., 2023). De forma complementaria, el modelo </w:t>
-      </w:r>
-      <w:proofErr w:type="spellStart"/>
+        <w:t>ContamiNet</w:t>
+      </w:r>
+      <w:r>
+        <w:t xml:space="preserve"> ha sido diseñado específicamente para detectar contaminantes en residuos reciclables, alcanzando un desempeño casi humano en escenarios domésticos (Lee et al., 2019).</w:t>
+      </w:r>
+    </w:p>
+    <w:p>
+      <w:r>
+        <w:t xml:space="preserve">Finalmente, la consolidación de estas investigaciones ha permitido el desarrollo de soluciones comerciales como los robots clasificadores de </w:t>
+      </w:r>
       <w:r>
         <w:rPr>
           <w:b/>
           <w:bCs/>
         </w:rPr>
-        <w:t>ContamiNet</w:t>
-      </w:r>
-      <w:proofErr w:type="spellEnd"/>
-      <w:r>
-        <w:t xml:space="preserve"> ha sido diseñado específicamente para detectar contaminantes en residuos reciclables, alcanzando un desempeño casi humano en escenarios domésticos (Lee et al., 2019).</w:t>
-      </w:r>
-    </w:p>
-    <w:p>
-      <w:r>
-        <w:t xml:space="preserve">Finalmente, la consolidación de estas investigaciones ha permitido el desarrollo de soluciones comerciales como los robots clasificadores de </w:t>
-      </w:r>
-      <w:proofErr w:type="spellStart"/>
-      <w:r>
-        <w:rPr>
-          <w:b/>
-          <w:bCs/>
-        </w:rPr>
         <w:t>Recycleye</w:t>
       </w:r>
-      <w:proofErr w:type="spellEnd"/>
-      <w:r>
-        <w:t>, capaces de operar en plantas de reciclaje industriales y optimizar el proceso de separación mediante visión artificial y brazos robóticos inteligentes (</w:t>
-      </w:r>
-      <w:proofErr w:type="spellStart"/>
-      <w:r>
-        <w:t>Recycleye</w:t>
-      </w:r>
-      <w:proofErr w:type="spellEnd"/>
-      <w:r>
-        <w:t>, 2024). Estos avances demuestran la evolución de la investigación hacia aplicaciones prácticas con impacto real en la gestión sostenible de residuos.</w:t>
+      <w:r>
+        <w:t>, capaces de operar en plantas de reciclaje industriales y optimizar el proceso de separación mediante visión artificial y brazos robóticos inteligentes (Recycleye, 2024). Estos avances demuestran la evolución de la investigación hacia aplicaciones prácticas con impacto real en la gestión sostenible de residuos.</w:t>
       </w:r>
     </w:p>
     <w:p/>
@@ -9759,23 +9516,7 @@
         <w:t xml:space="preserve"> </w:t>
       </w:r>
       <w:r>
-        <w:t xml:space="preserve">CNN, entrenadas con bases de datos como </w:t>
-      </w:r>
-      <w:proofErr w:type="spellStart"/>
-      <w:r>
-        <w:t>TrashNet</w:t>
-      </w:r>
-      <w:proofErr w:type="spellEnd"/>
-      <w:r>
-        <w:t xml:space="preserve"> o </w:t>
-      </w:r>
-      <w:proofErr w:type="spellStart"/>
-      <w:r>
-        <w:t>WasteNet</w:t>
-      </w:r>
-      <w:proofErr w:type="spellEnd"/>
-      <w:r>
-        <w:t>, que permiten reconocer patrones visuales en imágenes de basura y clasificarlos en categorías definidas (papel, plástico, metal, orgánico, etc.).</w:t>
+        <w:t>CNN, entrenadas con bases de datos como TrashNet o WasteNet, que permiten reconocer patrones visuales en imágenes de basura y clasificarlos en categorías definidas (papel, plástico, metal, orgánico, etc.).</w:t>
       </w:r>
     </w:p>
     <w:p>
@@ -9836,14 +9577,9 @@
       </w:pPr>
       <w:bookmarkStart w:id="640" w:name="_Toc208484787"/>
       <w:r>
-        <w:t xml:space="preserve">3.2.3 Transfer </w:t>
-      </w:r>
-      <w:proofErr w:type="spellStart"/>
-      <w:r>
-        <w:t>Learning</w:t>
+        <w:t>3.2.3 Transfer Learning</w:t>
       </w:r>
       <w:bookmarkEnd w:id="640"/>
-      <w:proofErr w:type="spellEnd"/>
     </w:p>
     <w:p/>
     <w:p>
@@ -9858,27 +9594,10 @@
           <w:i/>
           <w:iCs/>
         </w:rPr>
-        <w:t xml:space="preserve">Transfer </w:t>
-      </w:r>
-      <w:proofErr w:type="spellStart"/>
-      <w:r>
-        <w:rPr>
-          <w:i/>
-          <w:iCs/>
-        </w:rPr>
-        <w:t>Learning</w:t>
-      </w:r>
-      <w:proofErr w:type="spellEnd"/>
-      <w:r>
-        <w:t xml:space="preserve">) es una técnica que permite reutilizar un modelo previamente entrenado en una tarea general (por ejemplo, MobileNetV2 entrenado en </w:t>
-      </w:r>
-      <w:proofErr w:type="spellStart"/>
-      <w:r>
-        <w:t>ImageNet</w:t>
-      </w:r>
-      <w:proofErr w:type="spellEnd"/>
-      <w:r>
-        <w:t>) y adaptarlo a un nuevo dominio con menos datos.</w:t>
+        <w:t>Transfer Learning</w:t>
+      </w:r>
+      <w:r>
+        <w:t>) es una técnica que permite reutilizar un modelo previamente entrenado en una tarea general (por ejemplo, MobileNetV2 entrenado en ImageNet) y adaptarlo a un nuevo dominio con menos datos.</w:t>
       </w:r>
     </w:p>
     <w:p>
@@ -9923,15 +9642,7 @@
         <w:t>Wifi</w:t>
       </w:r>
       <w:r>
-        <w:t xml:space="preserve"> y Bluetooth, ampliamente usado en proyectos de </w:t>
-      </w:r>
-      <w:proofErr w:type="spellStart"/>
-      <w:r>
-        <w:t>IoT</w:t>
-      </w:r>
-      <w:proofErr w:type="spellEnd"/>
-      <w:r>
-        <w:t xml:space="preserve"> y automatización. Su versión ESP32-CAM incluye una cámara integrada, lo que permite capturar imágenes directamente desde el dispositivo y enviarlas a un servidor para su procesamiento con inteligencia artificial.</w:t>
+        <w:t xml:space="preserve"> y Bluetooth, ampliamente usado en proyectos de IoT y automatización. Su versión ESP32-CAM incluye una cámara integrada, lo que permite capturar imágenes directamente desde el dispositivo y enviarlas a un servidor para su procesamiento con inteligencia artificial.</w:t>
       </w:r>
     </w:p>
     <w:p>
@@ -9940,23 +9651,7 @@
       </w:pPr>
       <w:r>
         <w:lastRenderedPageBreak/>
-        <w:t>En un sistema de clasificación de basura, el ESP32-CAM cumple la función de capturar las imágenes de los residuos y comunicarse con un servidor (</w:t>
-      </w:r>
-      <w:proofErr w:type="spellStart"/>
-      <w:r>
-        <w:t>Flask</w:t>
-      </w:r>
-      <w:proofErr w:type="spellEnd"/>
-      <w:r>
-        <w:t xml:space="preserve"> + </w:t>
-      </w:r>
-      <w:proofErr w:type="spellStart"/>
-      <w:r>
-        <w:t>TensorFlow</w:t>
-      </w:r>
-      <w:proofErr w:type="spellEnd"/>
-      <w:r>
-        <w:t>) encargado de procesarlas. Además, puede controlar periféricos como servomotores o pantallas TFT para mostrar los resultados de la clasificación, haciendo posible una integración completa de hardware y software.</w:t>
+        <w:t>En un sistema de clasificación de basura, el ESP32-CAM cumple la función de capturar las imágenes de los residuos y comunicarse con un servidor (Flask + TensorFlow) encargado de procesarlas. Además, puede controlar periféricos como servomotores o pantallas TFT para mostrar los resultados de la clasificación, haciendo posible una integración completa de hardware y software.</w:t>
       </w:r>
     </w:p>
     <w:p>
@@ -10240,7 +9935,6 @@
           <w:szCs w:val="20"/>
         </w:rPr>
       </w:pPr>
-      <w:proofErr w:type="spellStart"/>
       <w:r>
         <w:rPr>
           <w:rFonts w:cs="Arial"/>
@@ -10250,29 +9944,12 @@
         </w:rPr>
         <w:t>TrashNet</w:t>
       </w:r>
-      <w:proofErr w:type="spellEnd"/>
-      <w:r>
-        <w:rPr>
-          <w:rFonts w:cs="Arial"/>
-          <w:szCs w:val="20"/>
-        </w:rPr>
-        <w:t xml:space="preserve">: </w:t>
-      </w:r>
-      <w:proofErr w:type="spellStart"/>
-      <w:r>
-        <w:rPr>
-          <w:rFonts w:cs="Arial"/>
-          <w:szCs w:val="20"/>
-        </w:rPr>
-        <w:t>Dataset</w:t>
-      </w:r>
-      <w:proofErr w:type="spellEnd"/>
-      <w:r>
-        <w:rPr>
-          <w:rFonts w:cs="Arial"/>
-          <w:szCs w:val="20"/>
-        </w:rPr>
-        <w:t xml:space="preserve"> de imágenes creado en 2016 que contiene fotografías de distintos tipos de residuos (plástico, papel, metal, vidrio, cartón y desechos generales). Se utiliza ampliamente para entrenar modelos de clasificación automática de basura mediante visión por computadora.</w:t>
+      <w:r>
+        <w:rPr>
+          <w:rFonts w:cs="Arial"/>
+          <w:szCs w:val="20"/>
+        </w:rPr>
+        <w:t>: Dataset de imágenes creado en 2016 que contiene fotografías de distintos tipos de residuos (plástico, papel, metal, vidrio, cartón y desechos generales). Se utiliza ampliamente para entrenar modelos de clasificación automática de basura mediante visión por computadora.</w:t>
       </w:r>
     </w:p>
     <w:p>
@@ -10328,23 +10005,7 @@
           <w:rFonts w:cs="Arial"/>
           <w:szCs w:val="20"/>
         </w:rPr>
-        <w:t xml:space="preserve">: Modelo de red neuronal que combina bloques </w:t>
-      </w:r>
-      <w:proofErr w:type="spellStart"/>
-      <w:r>
-        <w:rPr>
-          <w:rFonts w:cs="Arial"/>
-          <w:szCs w:val="20"/>
-        </w:rPr>
-        <w:t>Inception</w:t>
-      </w:r>
-      <w:proofErr w:type="spellEnd"/>
-      <w:r>
-        <w:rPr>
-          <w:rFonts w:cs="Arial"/>
-          <w:szCs w:val="20"/>
-        </w:rPr>
-        <w:t xml:space="preserve"> con conexiones residuales, lo que incrementa la capacidad de aprendizaje y mejora la precisión en tareas de clasificación de imágenes a gran escala.</w:t>
+        <w:t>: Modelo de red neuronal que combina bloques Inception con conexiones residuales, lo que incrementa la capacidad de aprendizaje y mejora la precisión en tareas de clasificación de imágenes a gran escala.</w:t>
       </w:r>
     </w:p>
     <w:p>
@@ -10358,7 +10019,6 @@
           <w:szCs w:val="20"/>
         </w:rPr>
       </w:pPr>
-      <w:proofErr w:type="spellStart"/>
       <w:r>
         <w:rPr>
           <w:rFonts w:cs="Arial"/>
@@ -10366,51 +10026,14 @@
           <w:bCs/>
           <w:szCs w:val="20"/>
         </w:rPr>
-        <w:t>Dataset</w:t>
-      </w:r>
-      <w:proofErr w:type="spellEnd"/>
-      <w:r>
-        <w:rPr>
-          <w:rFonts w:cs="Arial"/>
-          <w:b/>
-          <w:bCs/>
-          <w:szCs w:val="20"/>
-        </w:rPr>
-        <w:t xml:space="preserve"> </w:t>
-      </w:r>
-      <w:proofErr w:type="spellStart"/>
-      <w:r>
-        <w:rPr>
-          <w:rFonts w:cs="Arial"/>
-          <w:b/>
-          <w:bCs/>
-          <w:szCs w:val="20"/>
-        </w:rPr>
-        <w:t>WasteNet</w:t>
-      </w:r>
-      <w:proofErr w:type="spellEnd"/>
-      <w:r>
-        <w:rPr>
-          <w:rFonts w:cs="Arial"/>
-          <w:szCs w:val="20"/>
-        </w:rPr>
-        <w:t xml:space="preserve">: Conjunto de datos desarrollado por </w:t>
-      </w:r>
-      <w:proofErr w:type="spellStart"/>
-      <w:r>
-        <w:rPr>
-          <w:rFonts w:cs="Arial"/>
-          <w:szCs w:val="20"/>
-        </w:rPr>
-        <w:t>Recycleye</w:t>
-      </w:r>
-      <w:proofErr w:type="spellEnd"/>
-      <w:r>
-        <w:rPr>
-          <w:rFonts w:cs="Arial"/>
-          <w:szCs w:val="20"/>
-        </w:rPr>
-        <w:t xml:space="preserve"> que reúne más de 2.5 millones de imágenes de residuos en condiciones reales de reciclaje, considerado uno de los más grandes y completos en este campo</w:t>
+        <w:t>Dataset WasteNet</w:t>
+      </w:r>
+      <w:r>
+        <w:rPr>
+          <w:rFonts w:cs="Arial"/>
+          <w:szCs w:val="20"/>
+        </w:rPr>
+        <w:t>: Conjunto de datos desarrollado por Recycleye que reúne más de 2.5 millones de imágenes de residuos en condiciones reales de reciclaje, considerado uno de los más grandes y completos en este campo</w:t>
       </w:r>
     </w:p>
     <w:p>
@@ -10452,7 +10075,6 @@
           <w:szCs w:val="20"/>
         </w:rPr>
       </w:pPr>
-      <w:proofErr w:type="spellStart"/>
       <w:r>
         <w:rPr>
           <w:rFonts w:cs="Arial"/>
@@ -10462,7 +10084,6 @@
         </w:rPr>
         <w:t>ConvoWaste</w:t>
       </w:r>
-      <w:proofErr w:type="spellEnd"/>
       <w:r>
         <w:rPr>
           <w:rFonts w:cs="Arial"/>
@@ -10498,7 +10119,6 @@
         </w:rPr>
         <w:t xml:space="preserve"> </w:t>
       </w:r>
-      <w:proofErr w:type="spellStart"/>
       <w:r>
         <w:rPr>
           <w:rFonts w:cs="Arial"/>
@@ -10508,7 +10128,6 @@
         </w:rPr>
         <w:t>ContamiNet</w:t>
       </w:r>
-      <w:proofErr w:type="spellEnd"/>
       <w:r>
         <w:rPr>
           <w:rFonts w:cs="Arial"/>
@@ -10613,7 +10232,6 @@
           <w:szCs w:val="20"/>
         </w:rPr>
       </w:pPr>
-      <w:proofErr w:type="spellStart"/>
       <w:r>
         <w:rPr>
           <w:rFonts w:cs="Arial"/>
@@ -10623,29 +10241,12 @@
         </w:rPr>
         <w:t>ImageNet</w:t>
       </w:r>
-      <w:proofErr w:type="spellEnd"/>
-      <w:r>
-        <w:rPr>
-          <w:rFonts w:cs="Arial"/>
-          <w:szCs w:val="20"/>
-        </w:rPr>
-        <w:t xml:space="preserve">: </w:t>
-      </w:r>
-      <w:proofErr w:type="spellStart"/>
-      <w:r>
-        <w:rPr>
-          <w:rFonts w:cs="Arial"/>
-          <w:szCs w:val="20"/>
-        </w:rPr>
-        <w:t>Dataset</w:t>
-      </w:r>
-      <w:proofErr w:type="spellEnd"/>
-      <w:r>
-        <w:rPr>
-          <w:rFonts w:cs="Arial"/>
-          <w:szCs w:val="20"/>
-        </w:rPr>
-        <w:t xml:space="preserve"> de referencia en visión por computadora que contiene más de 14 millones de imágenes etiquetadas en más de 20 000 categorías. Ha sido utilizado ampliamente en el entrenamiento y evaluación de modelos de aprendizaje profundo.</w:t>
+      <w:r>
+        <w:rPr>
+          <w:rFonts w:cs="Arial"/>
+          <w:szCs w:val="20"/>
+        </w:rPr>
+        <w:t>: Dataset de referencia en visión por computadora que contiene más de 14 millones de imágenes etiquetadas en más de 20 000 categorías. Ha sido utilizado ampliamente en el entrenamiento y evaluación de modelos de aprendizaje profundo.</w:t>
       </w:r>
     </w:p>
     <w:p>
@@ -10813,27 +10414,7 @@
           <w:bCs/>
           <w:szCs w:val="20"/>
         </w:rPr>
-        <w:t xml:space="preserve">Aprendizaje Automático (Machine </w:t>
-      </w:r>
-      <w:proofErr w:type="spellStart"/>
-      <w:r>
-        <w:rPr>
-          <w:rFonts w:cs="Arial"/>
-          <w:b/>
-          <w:bCs/>
-          <w:szCs w:val="20"/>
-        </w:rPr>
-        <w:t>Learning</w:t>
-      </w:r>
-      <w:proofErr w:type="spellEnd"/>
-      <w:r>
-        <w:rPr>
-          <w:rFonts w:cs="Arial"/>
-          <w:b/>
-          <w:bCs/>
-          <w:szCs w:val="20"/>
-        </w:rPr>
-        <w:t>):</w:t>
+        <w:t>Aprendizaje Automático (Machine Learning):</w:t>
       </w:r>
       <w:r>
         <w:rPr>
@@ -10861,27 +10442,7 @@
           <w:bCs/>
           <w:szCs w:val="20"/>
         </w:rPr>
-        <w:t xml:space="preserve">Aprendizaje Profundo (Deep </w:t>
-      </w:r>
-      <w:proofErr w:type="spellStart"/>
-      <w:r>
-        <w:rPr>
-          <w:rFonts w:cs="Arial"/>
-          <w:b/>
-          <w:bCs/>
-          <w:szCs w:val="20"/>
-        </w:rPr>
-        <w:t>Learning</w:t>
-      </w:r>
-      <w:proofErr w:type="spellEnd"/>
-      <w:r>
-        <w:rPr>
-          <w:rFonts w:cs="Arial"/>
-          <w:b/>
-          <w:bCs/>
-          <w:szCs w:val="20"/>
-        </w:rPr>
-        <w:t>):</w:t>
+        <w:t>Aprendizaje Profundo (Deep Learning):</w:t>
       </w:r>
       <w:r>
         <w:rPr>
@@ -10938,27 +10499,7 @@
           <w:szCs w:val="20"/>
         </w:rPr>
         <w:lastRenderedPageBreak/>
-        <w:t xml:space="preserve">Transfer </w:t>
-      </w:r>
-      <w:proofErr w:type="spellStart"/>
-      <w:r>
-        <w:rPr>
-          <w:rFonts w:cs="Arial"/>
-          <w:b/>
-          <w:bCs/>
-          <w:szCs w:val="20"/>
-        </w:rPr>
-        <w:t>Learning</w:t>
-      </w:r>
-      <w:proofErr w:type="spellEnd"/>
-      <w:r>
-        <w:rPr>
-          <w:rFonts w:cs="Arial"/>
-          <w:b/>
-          <w:bCs/>
-          <w:szCs w:val="20"/>
-        </w:rPr>
-        <w:t xml:space="preserve"> (Aprendizaje por Transferencia):</w:t>
+        <w:t>Transfer Learning (Aprendizaje por Transferencia):</w:t>
       </w:r>
       <w:r>
         <w:rPr>
@@ -11035,23 +10576,7 @@
           <w:rFonts w:cs="Arial"/>
           <w:szCs w:val="20"/>
         </w:rPr>
-        <w:t xml:space="preserve"> y Bluetooth, utilizado en proyectos de </w:t>
-      </w:r>
-      <w:proofErr w:type="spellStart"/>
-      <w:r>
-        <w:rPr>
-          <w:rFonts w:cs="Arial"/>
-          <w:szCs w:val="20"/>
-        </w:rPr>
-        <w:t>IoT</w:t>
-      </w:r>
-      <w:proofErr w:type="spellEnd"/>
-      <w:r>
-        <w:rPr>
-          <w:rFonts w:cs="Arial"/>
-          <w:szCs w:val="20"/>
-        </w:rPr>
-        <w:t>, automatización y control de dispositivos.</w:t>
+        <w:t xml:space="preserve"> y Bluetooth, utilizado en proyectos de IoT, automatización y control de dispositivos.</w:t>
       </w:r>
     </w:p>
     <w:p>
@@ -11093,7 +10618,6 @@
           <w:szCs w:val="20"/>
         </w:rPr>
       </w:pPr>
-      <w:proofErr w:type="spellStart"/>
       <w:r>
         <w:rPr>
           <w:rFonts w:cs="Arial"/>
@@ -11101,17 +10625,7 @@
           <w:bCs/>
           <w:szCs w:val="20"/>
         </w:rPr>
-        <w:t>TensorFlow</w:t>
-      </w:r>
-      <w:proofErr w:type="spellEnd"/>
-      <w:r>
-        <w:rPr>
-          <w:rFonts w:cs="Arial"/>
-          <w:b/>
-          <w:bCs/>
-          <w:szCs w:val="20"/>
-        </w:rPr>
-        <w:t>:</w:t>
+        <w:t>TensorFlow:</w:t>
       </w:r>
       <w:r>
         <w:rPr>
@@ -11132,7 +10646,6 @@
           <w:szCs w:val="20"/>
         </w:rPr>
       </w:pPr>
-      <w:proofErr w:type="spellStart"/>
       <w:r>
         <w:rPr>
           <w:rFonts w:cs="Arial"/>
@@ -11140,77 +10653,7 @@
           <w:bCs/>
           <w:szCs w:val="20"/>
         </w:rPr>
-        <w:t>OpenCV</w:t>
-      </w:r>
-      <w:proofErr w:type="spellEnd"/>
-      <w:r>
-        <w:rPr>
-          <w:rFonts w:cs="Arial"/>
-          <w:b/>
-          <w:bCs/>
-          <w:szCs w:val="20"/>
-        </w:rPr>
-        <w:t xml:space="preserve"> (Open </w:t>
-      </w:r>
-      <w:proofErr w:type="spellStart"/>
-      <w:r>
-        <w:rPr>
-          <w:rFonts w:cs="Arial"/>
-          <w:b/>
-          <w:bCs/>
-          <w:szCs w:val="20"/>
-        </w:rPr>
-        <w:t>Source</w:t>
-      </w:r>
-      <w:proofErr w:type="spellEnd"/>
-      <w:r>
-        <w:rPr>
-          <w:rFonts w:cs="Arial"/>
-          <w:b/>
-          <w:bCs/>
-          <w:szCs w:val="20"/>
-        </w:rPr>
-        <w:t xml:space="preserve"> </w:t>
-      </w:r>
-      <w:proofErr w:type="spellStart"/>
-      <w:r>
-        <w:rPr>
-          <w:rFonts w:cs="Arial"/>
-          <w:b/>
-          <w:bCs/>
-          <w:szCs w:val="20"/>
-        </w:rPr>
-        <w:t>Computer</w:t>
-      </w:r>
-      <w:proofErr w:type="spellEnd"/>
-      <w:r>
-        <w:rPr>
-          <w:rFonts w:cs="Arial"/>
-          <w:b/>
-          <w:bCs/>
-          <w:szCs w:val="20"/>
-        </w:rPr>
-        <w:t xml:space="preserve"> </w:t>
-      </w:r>
-      <w:proofErr w:type="spellStart"/>
-      <w:r>
-        <w:rPr>
-          <w:rFonts w:cs="Arial"/>
-          <w:b/>
-          <w:bCs/>
-          <w:szCs w:val="20"/>
-        </w:rPr>
-        <w:t>Vision</w:t>
-      </w:r>
-      <w:proofErr w:type="spellEnd"/>
-      <w:r>
-        <w:rPr>
-          <w:rFonts w:cs="Arial"/>
-          <w:b/>
-          <w:bCs/>
-          <w:szCs w:val="20"/>
-        </w:rPr>
-        <w:t xml:space="preserve"> Library):</w:t>
+        <w:t>OpenCV (Open Source Computer Vision Library):</w:t>
       </w:r>
       <w:r>
         <w:rPr>
@@ -11238,27 +10681,7 @@
           <w:bCs/>
           <w:szCs w:val="20"/>
         </w:rPr>
-        <w:t xml:space="preserve">Servidor </w:t>
-      </w:r>
-      <w:proofErr w:type="spellStart"/>
-      <w:r>
-        <w:rPr>
-          <w:rFonts w:cs="Arial"/>
-          <w:b/>
-          <w:bCs/>
-          <w:szCs w:val="20"/>
-        </w:rPr>
-        <w:t>Flask</w:t>
-      </w:r>
-      <w:proofErr w:type="spellEnd"/>
-      <w:r>
-        <w:rPr>
-          <w:rFonts w:cs="Arial"/>
-          <w:b/>
-          <w:bCs/>
-          <w:szCs w:val="20"/>
-        </w:rPr>
-        <w:t>:</w:t>
+        <w:t>Servidor Flask:</w:t>
       </w:r>
       <w:r>
         <w:rPr>
@@ -11514,15 +10937,7 @@
         <w:t>I</w:t>
       </w:r>
       <w:r>
-        <w:t xml:space="preserve">A y la visión por computadora han mejorado la eficiencia en la gestión de residuos. Sistemas como AMCS </w:t>
-      </w:r>
-      <w:proofErr w:type="spellStart"/>
-      <w:r>
-        <w:t>Vision</w:t>
-      </w:r>
-      <w:proofErr w:type="spellEnd"/>
-      <w:r>
-        <w:t xml:space="preserve"> AI permiten detectar residuos contaminados y medir niveles de sobrellenado en contenedores, optimizando la calidad de los materiales recuperados [12].</w:t>
+        <w:t>A y la visión por computadora han mejorado la eficiencia en la gestión de residuos. Sistemas como AMCS Vision AI permiten detectar residuos contaminados y medir niveles de sobrellenado en contenedores, optimizando la calidad de los materiales recuperados [12].</w:t>
       </w:r>
       <w:r>
         <w:t xml:space="preserve"> </w:t>
@@ -11530,27 +10945,11 @@
     </w:p>
     <w:p>
       <w:r>
-        <w:t xml:space="preserve">Asimismo, </w:t>
-      </w:r>
-      <w:proofErr w:type="spellStart"/>
-      <w:r>
-        <w:t>Recycleye</w:t>
-      </w:r>
-      <w:proofErr w:type="spellEnd"/>
-      <w:r>
-        <w:t xml:space="preserve"> ha implementado IA para identificar y clasificar residuos automáticamente, reduciendo la intervención manual y aumentando la eficiencia de reciclaje [13].</w:t>
+        <w:t>Asimismo, Recycleye ha implementado IA para identificar y clasificar residuos automáticamente, reduciendo la intervención manual y aumentando la eficiencia de reciclaje [13].</w:t>
       </w:r>
       <w:r>
         <w:br/>
-        <w:t xml:space="preserve">Investigaciones recientes en México demuestran que la integración de IA y sensores </w:t>
-      </w:r>
-      <w:proofErr w:type="spellStart"/>
-      <w:r>
-        <w:t>IoT</w:t>
-      </w:r>
-      <w:proofErr w:type="spellEnd"/>
-      <w:r>
-        <w:t xml:space="preserve"> puede mejorar la clasificación en tiempo real, aunque aún existen desafíos en infraestructura y financiamiento [14].</w:t>
+        <w:t>Investigaciones recientes en México demuestran que la integración de IA y sensores IoT puede mejorar la clasificación en tiempo real, aunque aún existen desafíos en infraestructura y financiamiento [14].</w:t>
       </w:r>
     </w:p>
     <w:p/>
@@ -11573,23 +10972,7 @@
       </w:pPr>
       <w:r>
         <w:lastRenderedPageBreak/>
-        <w:t xml:space="preserve">Proyectos internacionales como </w:t>
-      </w:r>
-      <w:proofErr w:type="spellStart"/>
-      <w:r>
-        <w:t>Remeo</w:t>
-      </w:r>
-      <w:proofErr w:type="spellEnd"/>
-      <w:r>
-        <w:t xml:space="preserve"> y Zen </w:t>
-      </w:r>
-      <w:proofErr w:type="spellStart"/>
-      <w:r>
-        <w:t>Robotics</w:t>
-      </w:r>
-      <w:proofErr w:type="spellEnd"/>
-      <w:r>
-        <w:t xml:space="preserve"> han implementado brazos robóticos con visión por computadora e infrarrojos capaces de separar más de 2 000 objetos por hora, mostrando la viabilidad de la robótica en reciclaje [15].</w:t>
+        <w:t>Proyectos internacionales como Remeo y Zen Robotics han implementado brazos robóticos con visión por computadora e infrarrojos capaces de separar más de 2 000 objetos por hora, mostrando la viabilidad de la robótica en reciclaje [15].</w:t>
       </w:r>
       <w:r>
         <w:t xml:space="preserve"> </w:t>
@@ -11649,15 +11032,7 @@
         <w:spacing w:after="0"/>
       </w:pPr>
       <w:r>
-        <w:t xml:space="preserve">Aunque existen avances importantes, muchas soluciones son costosas y orientadas a entornos industriales. Este proyecto propone una alternativa accesible y escalable basada en ESP32-CAM, </w:t>
-      </w:r>
-      <w:proofErr w:type="spellStart"/>
-      <w:r>
-        <w:t>Flask</w:t>
-      </w:r>
-      <w:proofErr w:type="spellEnd"/>
-      <w:r>
-        <w:t xml:space="preserve"> e IA, enfocada en la clasificación de residuos a nivel doméstico y comunitario, contribuyendo a una gestión eficiente y sostenible</w:t>
+        <w:t>Aunque existen avances importantes, muchas soluciones son costosas y orientadas a entornos industriales. Este proyecto propone una alternativa accesible y escalable basada en ESP32-CAM, Flask e IA, enfocada en la clasificación de residuos a nivel doméstico y comunitario, contribuyendo a una gestión eficiente y sostenible</w:t>
       </w:r>
       <w:r>
         <w:t>.</w:t>
@@ -11724,6 +11099,11 @@
         <w:t>4</w:t>
       </w:r>
     </w:p>
+    <w:bookmarkStart w:id="659" w:name="_Toc201766277"/>
+    <w:bookmarkStart w:id="660" w:name="_Toc201846676"/>
+    <w:bookmarkStart w:id="661" w:name="_Toc201947123"/>
+    <w:bookmarkStart w:id="662" w:name="_Toc202193850"/>
+    <w:bookmarkStart w:id="663" w:name="_Toc208484798"/>
     <w:p>
       <w:pPr>
         <w:pStyle w:val="Ttulo1"/>
@@ -11734,11 +11114,6 @@
           <w:szCs w:val="50"/>
         </w:rPr>
       </w:pPr>
-      <w:bookmarkStart w:id="659" w:name="_Toc201766277"/>
-      <w:bookmarkStart w:id="660" w:name="_Toc201846676"/>
-      <w:bookmarkStart w:id="661" w:name="_Toc201947123"/>
-      <w:bookmarkStart w:id="662" w:name="_Toc202193850"/>
-      <w:bookmarkStart w:id="663" w:name="_Toc208484798"/>
       <w:r>
         <w:rPr>
           <w:noProof/>
@@ -11800,7 +11175,7 @@
               </wp:anchor>
             </w:drawing>
           </mc:Choice>
-          <mc:Fallback>
+          <mc:Fallback xmlns:w16sdtfl="http://schemas.microsoft.com/office/word/2024/wordml/sdtformatlock" xmlns:w16du="http://schemas.microsoft.com/office/word/2023/wordml/word16du" xmlns:oel="http://schemas.microsoft.com/office/2019/extlst">
             <w:pict>
               <v:shape w14:anchorId="22EA0451" id="drawingObject16" o:spid="_x0000_s1026" style="position:absolute;margin-left:0;margin-top:454.55pt;width:470.25pt;height:1.4pt;z-index:-251627520;visibility:visible;mso-wrap-style:square;mso-wrap-distance-left:9pt;mso-wrap-distance-top:0;mso-wrap-distance-right:9pt;mso-wrap-distance-bottom:0;mso-position-horizontal:left;mso-position-horizontal-relative:margin;mso-position-vertical:absolute;mso-position-vertical-relative:page;v-text-anchor:top" coordsize="5972809,17780" o:gfxdata="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" o:allowincell="f" path="m,l5972809,17780e" filled="f" strokeweight=".49931mm">
                 <v:path arrowok="t" textboxrect="0,0,5972809,17780"/>
@@ -11924,7 +11299,7 @@
               </wp:anchor>
             </w:drawing>
           </mc:Choice>
-          <mc:Fallback>
+          <mc:Fallback xmlns:w16sdtfl="http://schemas.microsoft.com/office/word/2024/wordml/sdtformatlock" xmlns:w16du="http://schemas.microsoft.com/office/word/2023/wordml/word16du" xmlns:oel="http://schemas.microsoft.com/office/2019/extlst">
             <w:pict>
               <v:shape w14:anchorId="32D0EC66" id="drawingObject18" o:spid="_x0000_s1026" style="position:absolute;margin-left:85.05pt;margin-top:37.15pt;width:470.25pt;height:1.4pt;z-index:-251638784;visibility:visible;mso-wrap-style:square;mso-wrap-distance-left:9pt;mso-wrap-distance-top:0;mso-wrap-distance-right:9pt;mso-wrap-distance-bottom:0;mso-position-horizontal:absolute;mso-position-horizontal-relative:page;mso-position-vertical:absolute;mso-position-vertical-relative:text;v-text-anchor:top" coordsize="5972175,17780" o:gfxdata="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" o:allowincell="f" path="m,l5972175,17780e" filled="f" strokeweight=".49931mm">
                 <v:path arrowok="t" textboxrect="0,0,5972175,17780"/>
@@ -11947,49 +11322,7 @@
         <w:rPr>
           <w:rFonts w:ascii="Arial Nova Cond" w:hAnsi="Arial Nova Cond"/>
         </w:rPr>
-        <w:t xml:space="preserve">[1] G. </w:t>
-      </w:r>
-      <w:proofErr w:type="spellStart"/>
-      <w:r>
-        <w:rPr>
-          <w:rFonts w:ascii="Arial Nova Cond" w:hAnsi="Arial Nova Cond"/>
-        </w:rPr>
-        <w:t>Thung</w:t>
-      </w:r>
-      <w:proofErr w:type="spellEnd"/>
-      <w:r>
-        <w:rPr>
-          <w:rFonts w:ascii="Arial Nova Cond" w:hAnsi="Arial Nova Cond"/>
-        </w:rPr>
-        <w:t xml:space="preserve"> y M. Yang, "</w:t>
-      </w:r>
-      <w:proofErr w:type="spellStart"/>
-      <w:r>
-        <w:rPr>
-          <w:rFonts w:ascii="Arial Nova Cond" w:hAnsi="Arial Nova Cond"/>
-        </w:rPr>
-        <w:t>TrashNet</w:t>
-      </w:r>
-      <w:proofErr w:type="spellEnd"/>
-      <w:r>
-        <w:rPr>
-          <w:rFonts w:ascii="Arial Nova Cond" w:hAnsi="Arial Nova Cond"/>
-        </w:rPr>
-        <w:t xml:space="preserve"> </w:t>
-      </w:r>
-      <w:proofErr w:type="spellStart"/>
-      <w:r>
-        <w:rPr>
-          <w:rFonts w:ascii="Arial Nova Cond" w:hAnsi="Arial Nova Cond"/>
-        </w:rPr>
-        <w:t>dataset</w:t>
-      </w:r>
-      <w:proofErr w:type="spellEnd"/>
-      <w:r>
-        <w:rPr>
-          <w:rFonts w:ascii="Arial Nova Cond" w:hAnsi="Arial Nova Cond"/>
-        </w:rPr>
-        <w:t xml:space="preserve">," 2016. [En línea]. Disponible en: </w:t>
+        <w:t xml:space="preserve">[1] G. Thung y M. Yang, "TrashNet dataset," 2016. [En línea]. Disponible en: </w:t>
       </w:r>
       <w:r>
         <w:rPr>
@@ -12009,23 +11342,7 @@
           <w:rFonts w:ascii="Arial Nova Cond" w:hAnsi="Arial Nova Cond"/>
           <w:lang w:val="en-US"/>
         </w:rPr>
-        <w:t xml:space="preserve">[2] A. Singh, P. Goyal, y A. Sharma, "Classification of </w:t>
-      </w:r>
-      <w:proofErr w:type="spellStart"/>
-      <w:r>
-        <w:rPr>
-          <w:rFonts w:ascii="Arial Nova Cond" w:hAnsi="Arial Nova Cond"/>
-          <w:lang w:val="en-US"/>
-        </w:rPr>
-        <w:t>TrashNet</w:t>
-      </w:r>
-      <w:proofErr w:type="spellEnd"/>
-      <w:r>
-        <w:rPr>
-          <w:rFonts w:ascii="Arial Nova Cond" w:hAnsi="Arial Nova Cond"/>
-          <w:lang w:val="en-US"/>
-        </w:rPr>
-        <w:t xml:space="preserve"> Dataset Based on Deep Learning Models," </w:t>
+        <w:t xml:space="preserve">[2] A. Singh, P. Goyal, y A. Sharma, "Classification of TrashNet Dataset Based on Deep Learning Models," </w:t>
       </w:r>
       <w:r>
         <w:rPr>
@@ -12067,23 +11384,7 @@
           <w:rFonts w:ascii="Arial Nova Cond" w:hAnsi="Arial Nova Cond"/>
           <w:lang w:val="en-US"/>
         </w:rPr>
-        <w:t xml:space="preserve">[3] Z. Zhou, Y. Zhou, Y. Wei, y J. Zhu, "Garbage Classification Based on </w:t>
-      </w:r>
-      <w:proofErr w:type="spellStart"/>
-      <w:r>
-        <w:rPr>
-          <w:rFonts w:ascii="Arial Nova Cond" w:hAnsi="Arial Nova Cond"/>
-          <w:lang w:val="en-US"/>
-        </w:rPr>
-        <w:t>TrashNet</w:t>
-      </w:r>
-      <w:proofErr w:type="spellEnd"/>
-      <w:r>
-        <w:rPr>
-          <w:rFonts w:ascii="Arial Nova Cond" w:hAnsi="Arial Nova Cond"/>
-          <w:lang w:val="en-US"/>
-        </w:rPr>
-        <w:t xml:space="preserve"> Dataset and Transfer Learning," </w:t>
+        <w:t xml:space="preserve">[3] Z. Zhou, Y. Zhou, Y. Wei, y J. Zhu, "Garbage Classification Based on TrashNet Dataset and Transfer Learning," </w:t>
       </w:r>
       <w:r>
         <w:rPr>
@@ -12126,111 +11427,30 @@
           <w:rFonts w:ascii="Arial Nova Cond" w:hAnsi="Arial Nova Cond"/>
           <w:lang w:val="en-US"/>
         </w:rPr>
-        <w:t xml:space="preserve">[4] </w:t>
-      </w:r>
-      <w:proofErr w:type="spellStart"/>
+        <w:t xml:space="preserve">[4] Recycleye, "WasteNet: The world’s largest dataset of waste images," 2023. [En línea]. Disponible en: </w:t>
+      </w:r>
       <w:r>
         <w:rPr>
           <w:rFonts w:ascii="Arial Nova Cond" w:hAnsi="Arial Nova Cond"/>
           <w:lang w:val="en-US"/>
         </w:rPr>
-        <w:t>Recycleye</w:t>
-      </w:r>
-      <w:proofErr w:type="spellEnd"/>
-      <w:r>
+        <w:t>https://recycleye.com/wastenet/</w:t>
+      </w:r>
+    </w:p>
+    <w:p>
+      <w:pPr>
         <w:rPr>
           <w:rFonts w:ascii="Arial Nova Cond" w:hAnsi="Arial Nova Cond"/>
           <w:lang w:val="en-US"/>
         </w:rPr>
-        <w:t>, "</w:t>
-      </w:r>
-      <w:proofErr w:type="spellStart"/>
+      </w:pPr>
       <w:r>
         <w:rPr>
           <w:rFonts w:ascii="Arial Nova Cond" w:hAnsi="Arial Nova Cond"/>
           <w:lang w:val="en-US"/>
         </w:rPr>
-        <w:t>WasteNet</w:t>
-      </w:r>
-      <w:proofErr w:type="spellEnd"/>
-      <w:r>
-        <w:rPr>
-          <w:rFonts w:ascii="Arial Nova Cond" w:hAnsi="Arial Nova Cond"/>
-          <w:lang w:val="en-US"/>
-        </w:rPr>
-        <w:t xml:space="preserve">: The world’s largest dataset of waste images," 2023. [En </w:t>
-      </w:r>
-      <w:proofErr w:type="spellStart"/>
-      <w:r>
-        <w:rPr>
-          <w:rFonts w:ascii="Arial Nova Cond" w:hAnsi="Arial Nova Cond"/>
-          <w:lang w:val="en-US"/>
-        </w:rPr>
-        <w:t>línea</w:t>
-      </w:r>
-      <w:proofErr w:type="spellEnd"/>
-      <w:r>
-        <w:rPr>
-          <w:rFonts w:ascii="Arial Nova Cond" w:hAnsi="Arial Nova Cond"/>
-          <w:lang w:val="en-US"/>
-        </w:rPr>
-        <w:t xml:space="preserve">]. Disponible </w:t>
-      </w:r>
-      <w:proofErr w:type="spellStart"/>
-      <w:r>
-        <w:rPr>
-          <w:rFonts w:ascii="Arial Nova Cond" w:hAnsi="Arial Nova Cond"/>
-          <w:lang w:val="en-US"/>
-        </w:rPr>
-        <w:t>en</w:t>
-      </w:r>
-      <w:proofErr w:type="spellEnd"/>
-      <w:r>
-        <w:rPr>
-          <w:rFonts w:ascii="Arial Nova Cond" w:hAnsi="Arial Nova Cond"/>
-          <w:lang w:val="en-US"/>
-        </w:rPr>
-        <w:t xml:space="preserve">: </w:t>
-      </w:r>
-      <w:r>
-        <w:rPr>
-          <w:rFonts w:ascii="Arial Nova Cond" w:hAnsi="Arial Nova Cond"/>
-          <w:lang w:val="en-US"/>
-        </w:rPr>
-        <w:t>https://recycleye.com/wastenet/</w:t>
-      </w:r>
-    </w:p>
-    <w:p>
-      <w:pPr>
-        <w:rPr>
-          <w:rFonts w:ascii="Arial Nova Cond" w:hAnsi="Arial Nova Cond"/>
-          <w:lang w:val="en-US"/>
-        </w:rPr>
-      </w:pPr>
-      <w:r>
-        <w:rPr>
-          <w:rFonts w:ascii="Arial Nova Cond" w:hAnsi="Arial Nova Cond"/>
-          <w:lang w:val="en-US"/>
-        </w:rPr>
-        <w:t>[5] X. Zeng, Z. Guo, y H. Wang, "</w:t>
-      </w:r>
-      <w:proofErr w:type="spellStart"/>
-      <w:r>
-        <w:rPr>
-          <w:rFonts w:ascii="Arial Nova Cond" w:hAnsi="Arial Nova Cond"/>
-          <w:lang w:val="en-US"/>
-        </w:rPr>
-        <w:t>WasteNet</w:t>
-      </w:r>
-      <w:proofErr w:type="spellEnd"/>
-      <w:r>
-        <w:rPr>
-          <w:rFonts w:ascii="Arial Nova Cond" w:hAnsi="Arial Nova Cond"/>
-          <w:lang w:val="en-US"/>
-        </w:rPr>
-        <w:t xml:space="preserve">: Garbage Classification for Edge Computing," </w:t>
-      </w:r>
-      <w:proofErr w:type="spellStart"/>
+        <w:t xml:space="preserve">[5] X. Zeng, Z. Guo, y H. Wang, "WasteNet: Garbage Classification for Edge Computing," </w:t>
+      </w:r>
       <w:r>
         <w:rPr>
           <w:rFonts w:ascii="Arial Nova Cond" w:hAnsi="Arial Nova Cond"/>
@@ -12238,9 +11458,37 @@
           <w:iCs/>
           <w:lang w:val="en-US"/>
         </w:rPr>
-        <w:t>arXiv</w:t>
-      </w:r>
-      <w:proofErr w:type="spellEnd"/>
+        <w:t>arXiv preprint</w:t>
+      </w:r>
+      <w:r>
+        <w:rPr>
+          <w:rFonts w:ascii="Arial Nova Cond" w:hAnsi="Arial Nova Cond"/>
+          <w:lang w:val="en-US"/>
+        </w:rPr>
+        <w:t xml:space="preserve">, 2020. [En línea]. Disponible en: </w:t>
+      </w:r>
+      <w:r>
+        <w:rPr>
+          <w:rFonts w:ascii="Arial Nova Cond" w:hAnsi="Arial Nova Cond"/>
+          <w:lang w:val="en-US"/>
+        </w:rPr>
+        <w:t>https://arxiv.org/abs/2006.05873</w:t>
+      </w:r>
+    </w:p>
+    <w:p>
+      <w:pPr>
+        <w:rPr>
+          <w:rFonts w:ascii="Arial Nova Cond" w:hAnsi="Arial Nova Cond"/>
+          <w:lang w:val="en-US"/>
+        </w:rPr>
+      </w:pPr>
+      <w:r>
+        <w:rPr>
+          <w:rFonts w:ascii="Arial Nova Cond" w:hAnsi="Arial Nova Cond"/>
+          <w:lang w:val="en-US"/>
+        </w:rPr>
+        <w:t xml:space="preserve">[6] R. Kumar, S. Ramesh, y P. Varma, "ConvoWaste: Convolutional Neural Networks for Smart Waste Classification," </w:t>
+      </w:r>
       <w:r>
         <w:rPr>
           <w:rFonts w:ascii="Arial Nova Cond" w:hAnsi="Arial Nova Cond"/>
@@ -12248,86 +11496,36 @@
           <w:iCs/>
           <w:lang w:val="en-US"/>
         </w:rPr>
-        <w:t xml:space="preserve"> preprint</w:t>
+        <w:t>arXiv preprint</w:t>
       </w:r>
       <w:r>
         <w:rPr>
           <w:rFonts w:ascii="Arial Nova Cond" w:hAnsi="Arial Nova Cond"/>
           <w:lang w:val="en-US"/>
         </w:rPr>
-        <w:t xml:space="preserve">, 2020. [En </w:t>
-      </w:r>
-      <w:proofErr w:type="spellStart"/>
+        <w:t xml:space="preserve">, 2023. [En línea]. Disponible en: </w:t>
+      </w:r>
       <w:r>
         <w:rPr>
           <w:rFonts w:ascii="Arial Nova Cond" w:hAnsi="Arial Nova Cond"/>
           <w:lang w:val="en-US"/>
         </w:rPr>
-        <w:t>línea</w:t>
-      </w:r>
-      <w:proofErr w:type="spellEnd"/>
+        <w:t>https://arxiv.org/abs/2302.02976</w:t>
+      </w:r>
+    </w:p>
+    <w:p>
+      <w:pPr>
+        <w:rPr>
+          <w:rFonts w:ascii="Arial Nova Cond" w:hAnsi="Arial Nova Cond"/>
+        </w:rPr>
+      </w:pPr>
       <w:r>
         <w:rPr>
           <w:rFonts w:ascii="Arial Nova Cond" w:hAnsi="Arial Nova Cond"/>
           <w:lang w:val="en-US"/>
         </w:rPr>
-        <w:t xml:space="preserve">]. Disponible </w:t>
-      </w:r>
-      <w:proofErr w:type="spellStart"/>
-      <w:r>
-        <w:rPr>
-          <w:rFonts w:ascii="Arial Nova Cond" w:hAnsi="Arial Nova Cond"/>
-          <w:lang w:val="en-US"/>
-        </w:rPr>
-        <w:t>en</w:t>
-      </w:r>
-      <w:proofErr w:type="spellEnd"/>
-      <w:r>
-        <w:rPr>
-          <w:rFonts w:ascii="Arial Nova Cond" w:hAnsi="Arial Nova Cond"/>
-          <w:lang w:val="en-US"/>
-        </w:rPr>
-        <w:t xml:space="preserve">: </w:t>
-      </w:r>
-      <w:r>
-        <w:rPr>
-          <w:rFonts w:ascii="Arial Nova Cond" w:hAnsi="Arial Nova Cond"/>
-          <w:lang w:val="en-US"/>
-        </w:rPr>
-        <w:t>https://arxiv.org/abs/2006.05873</w:t>
-      </w:r>
-    </w:p>
-    <w:p>
-      <w:pPr>
-        <w:rPr>
-          <w:rFonts w:ascii="Arial Nova Cond" w:hAnsi="Arial Nova Cond"/>
-          <w:lang w:val="en-US"/>
-        </w:rPr>
-      </w:pPr>
-      <w:r>
-        <w:rPr>
-          <w:rFonts w:ascii="Arial Nova Cond" w:hAnsi="Arial Nova Cond"/>
-          <w:lang w:val="en-US"/>
-        </w:rPr>
-        <w:t>[6] R. Kumar, S. Ramesh, y P. Varma, "</w:t>
-      </w:r>
-      <w:proofErr w:type="spellStart"/>
-      <w:r>
-        <w:rPr>
-          <w:rFonts w:ascii="Arial Nova Cond" w:hAnsi="Arial Nova Cond"/>
-          <w:lang w:val="en-US"/>
-        </w:rPr>
-        <w:t>ConvoWaste</w:t>
-      </w:r>
-      <w:proofErr w:type="spellEnd"/>
-      <w:r>
-        <w:rPr>
-          <w:rFonts w:ascii="Arial Nova Cond" w:hAnsi="Arial Nova Cond"/>
-          <w:lang w:val="en-US"/>
-        </w:rPr>
-        <w:t xml:space="preserve">: Convolutional Neural Networks for Smart Waste Classification," </w:t>
-      </w:r>
-      <w:proofErr w:type="spellStart"/>
+        <w:t xml:space="preserve">[7] S. Lee, H. Kim, y J. Park, "ContamiNet: Detecting Contaminants in Recyclable Waste Using Deep Learning," </w:t>
+      </w:r>
       <w:r>
         <w:rPr>
           <w:rFonts w:ascii="Arial Nova Cond" w:hAnsi="Arial Nova Cond"/>
@@ -12335,265 +11533,103 @@
           <w:iCs/>
           <w:lang w:val="en-US"/>
         </w:rPr>
-        <w:t>arXiv</w:t>
-      </w:r>
-      <w:proofErr w:type="spellEnd"/>
-      <w:r>
-        <w:rPr>
-          <w:rFonts w:ascii="Arial Nova Cond" w:hAnsi="Arial Nova Cond"/>
-          <w:i/>
-          <w:iCs/>
-          <w:lang w:val="en-US"/>
-        </w:rPr>
-        <w:t xml:space="preserve"> preprint</w:t>
+        <w:t>arXiv preprint</w:t>
       </w:r>
       <w:r>
         <w:rPr>
           <w:rFonts w:ascii="Arial Nova Cond" w:hAnsi="Arial Nova Cond"/>
           <w:lang w:val="en-US"/>
         </w:rPr>
-        <w:t xml:space="preserve">, 2023. [En </w:t>
-      </w:r>
-      <w:proofErr w:type="spellStart"/>
+        <w:t xml:space="preserve">, 2019. </w:t>
+      </w:r>
+      <w:r>
+        <w:rPr>
+          <w:rFonts w:ascii="Arial Nova Cond" w:hAnsi="Arial Nova Cond"/>
+        </w:rPr>
+        <w:t xml:space="preserve">[En línea]. Disponible en: </w:t>
+      </w:r>
+      <w:r>
+        <w:rPr>
+          <w:rFonts w:ascii="Arial Nova Cond" w:hAnsi="Arial Nova Cond"/>
+        </w:rPr>
+        <w:t>https://arxiv.org/abs/1911.04583</w:t>
+      </w:r>
+    </w:p>
+    <w:p>
+      <w:pPr>
+        <w:rPr>
+          <w:rFonts w:ascii="Arial Nova Cond" w:hAnsi="Arial Nova Cond"/>
+        </w:rPr>
+      </w:pPr>
+      <w:r>
+        <w:rPr>
+          <w:rFonts w:ascii="Arial Nova Cond" w:hAnsi="Arial Nova Cond"/>
+        </w:rPr>
+        <w:t xml:space="preserve">[8] Recycleye, "AI waste sorting robots are future," 2024. </w:t>
+      </w:r>
+      <w:r>
+        <w:rPr>
+          <w:rFonts w:ascii="Arial Nova Cond" w:hAnsi="Arial Nova Cond"/>
+        </w:rPr>
+        <w:t xml:space="preserve">[En línea]. Disponible en: </w:t>
+      </w:r>
+      <w:r>
+        <w:rPr>
+          <w:rFonts w:ascii="Arial Nova Cond" w:hAnsi="Arial Nova Cond"/>
+        </w:rPr>
+        <w:t>https://recycleye.com/ai-waste-sorting-robots-are-future/</w:t>
+      </w:r>
+    </w:p>
+    <w:p>
+      <w:pPr>
+        <w:rPr>
+          <w:rFonts w:ascii="Arial Nova Cond" w:hAnsi="Arial Nova Cond"/>
+        </w:rPr>
+      </w:pPr>
+      <w:r>
+        <w:rPr>
+          <w:rFonts w:ascii="Arial Nova Cond" w:hAnsi="Arial Nova Cond"/>
+        </w:rPr>
+        <w:t>[9] SEMARNAT, "Residuos sólidos urbanos y de manejo especial," 2025. [En línea]. Disponible en: https://www.gob.mx/semarnat/acciones-y-programas/residuos-solidos-urbanos-y-de-manejo-especial</w:t>
+      </w:r>
+    </w:p>
+    <w:p>
+      <w:pPr>
+        <w:rPr>
+          <w:rFonts w:ascii="Arial Nova Cond" w:hAnsi="Arial Nova Cond"/>
+        </w:rPr>
+      </w:pPr>
+      <w:r>
+        <w:rPr>
+          <w:rFonts w:ascii="Arial Nova Cond" w:hAnsi="Arial Nova Cond"/>
+        </w:rPr>
+        <w:t>[10] SEDEMA, "Programa de Residuos Sólidos," 2025. [En línea]. Disponible en: https://sedema.cdmx.gob.mx/programas/programa/residuos-solidos</w:t>
+      </w:r>
+    </w:p>
+    <w:p>
+      <w:pPr>
+        <w:rPr>
+          <w:rFonts w:ascii="Arial Nova Cond" w:hAnsi="Arial Nova Cond"/>
+        </w:rPr>
+      </w:pPr>
+      <w:r>
+        <w:rPr>
+          <w:rFonts w:ascii="Arial Nova Cond" w:hAnsi="Arial Nova Cond"/>
+        </w:rPr>
+        <w:t>[11] Sánchez–Yáñez, J. y Márquez, L., "Gestión de residuos sólidos y la inteligencia artificial en el contexto mexicano," ResearchGate, 2023. [En línea]. Disponible en: https://www.researchgate.net/publication/376683094_Gestion_de_residuos_solidos_y_la_inteligencia_artificial_en_el_contexto_mexicano_Solid_waste_management_and_artificial_intelligence_in_the_mexican_context</w:t>
+      </w:r>
+    </w:p>
+    <w:p>
+      <w:pPr>
+        <w:rPr>
+          <w:rFonts w:ascii="Arial Nova Cond" w:hAnsi="Arial Nova Cond"/>
+        </w:rPr>
+      </w:pPr>
       <w:r>
         <w:rPr>
           <w:rFonts w:ascii="Arial Nova Cond" w:hAnsi="Arial Nova Cond"/>
           <w:lang w:val="en-US"/>
         </w:rPr>
-        <w:t>línea</w:t>
-      </w:r>
-      <w:proofErr w:type="spellEnd"/>
-      <w:r>
-        <w:rPr>
-          <w:rFonts w:ascii="Arial Nova Cond" w:hAnsi="Arial Nova Cond"/>
-          <w:lang w:val="en-US"/>
-        </w:rPr>
-        <w:t xml:space="preserve">]. Disponible </w:t>
-      </w:r>
-      <w:proofErr w:type="spellStart"/>
-      <w:r>
-        <w:rPr>
-          <w:rFonts w:ascii="Arial Nova Cond" w:hAnsi="Arial Nova Cond"/>
-          <w:lang w:val="en-US"/>
-        </w:rPr>
-        <w:t>en</w:t>
-      </w:r>
-      <w:proofErr w:type="spellEnd"/>
-      <w:r>
-        <w:rPr>
-          <w:rFonts w:ascii="Arial Nova Cond" w:hAnsi="Arial Nova Cond"/>
-          <w:lang w:val="en-US"/>
-        </w:rPr>
-        <w:t xml:space="preserve">: </w:t>
-      </w:r>
-      <w:r>
-        <w:rPr>
-          <w:rFonts w:ascii="Arial Nova Cond" w:hAnsi="Arial Nova Cond"/>
-          <w:lang w:val="en-US"/>
-        </w:rPr>
-        <w:t>https://arxiv.org/abs/2302.02976</w:t>
-      </w:r>
-    </w:p>
-    <w:p>
-      <w:pPr>
-        <w:rPr>
-          <w:rFonts w:ascii="Arial Nova Cond" w:hAnsi="Arial Nova Cond"/>
-        </w:rPr>
-      </w:pPr>
-      <w:r>
-        <w:rPr>
-          <w:rFonts w:ascii="Arial Nova Cond" w:hAnsi="Arial Nova Cond"/>
-          <w:lang w:val="en-US"/>
-        </w:rPr>
-        <w:t>[7] S. Lee, H. Kim, y J. Park, "</w:t>
-      </w:r>
-      <w:proofErr w:type="spellStart"/>
-      <w:r>
-        <w:rPr>
-          <w:rFonts w:ascii="Arial Nova Cond" w:hAnsi="Arial Nova Cond"/>
-          <w:lang w:val="en-US"/>
-        </w:rPr>
-        <w:t>ContamiNet</w:t>
-      </w:r>
-      <w:proofErr w:type="spellEnd"/>
-      <w:r>
-        <w:rPr>
-          <w:rFonts w:ascii="Arial Nova Cond" w:hAnsi="Arial Nova Cond"/>
-          <w:lang w:val="en-US"/>
-        </w:rPr>
-        <w:t xml:space="preserve">: Detecting Contaminants in Recyclable Waste Using Deep Learning," </w:t>
-      </w:r>
-      <w:proofErr w:type="spellStart"/>
-      <w:r>
-        <w:rPr>
-          <w:rFonts w:ascii="Arial Nova Cond" w:hAnsi="Arial Nova Cond"/>
-          <w:i/>
-          <w:iCs/>
-          <w:lang w:val="en-US"/>
-        </w:rPr>
-        <w:t>arXiv</w:t>
-      </w:r>
-      <w:proofErr w:type="spellEnd"/>
-      <w:r>
-        <w:rPr>
-          <w:rFonts w:ascii="Arial Nova Cond" w:hAnsi="Arial Nova Cond"/>
-          <w:i/>
-          <w:iCs/>
-          <w:lang w:val="en-US"/>
-        </w:rPr>
-        <w:t xml:space="preserve"> preprint</w:t>
-      </w:r>
-      <w:r>
-        <w:rPr>
-          <w:rFonts w:ascii="Arial Nova Cond" w:hAnsi="Arial Nova Cond"/>
-          <w:lang w:val="en-US"/>
-        </w:rPr>
-        <w:t xml:space="preserve">, 2019. </w:t>
-      </w:r>
-      <w:r>
-        <w:rPr>
-          <w:rFonts w:ascii="Arial Nova Cond" w:hAnsi="Arial Nova Cond"/>
-        </w:rPr>
-        <w:t xml:space="preserve">[En línea]. Disponible en: </w:t>
-      </w:r>
-      <w:r>
-        <w:rPr>
-          <w:rFonts w:ascii="Arial Nova Cond" w:hAnsi="Arial Nova Cond"/>
-        </w:rPr>
-        <w:t>https://arxiv.org/abs/1911.04583</w:t>
-      </w:r>
-    </w:p>
-    <w:p>
-      <w:pPr>
-        <w:rPr>
-          <w:rFonts w:ascii="Arial Nova Cond" w:hAnsi="Arial Nova Cond"/>
-        </w:rPr>
-      </w:pPr>
-      <w:r>
-        <w:rPr>
-          <w:rFonts w:ascii="Arial Nova Cond" w:hAnsi="Arial Nova Cond"/>
-        </w:rPr>
-        <w:t xml:space="preserve">[8] </w:t>
-      </w:r>
-      <w:proofErr w:type="spellStart"/>
-      <w:r>
-        <w:rPr>
-          <w:rFonts w:ascii="Arial Nova Cond" w:hAnsi="Arial Nova Cond"/>
-        </w:rPr>
-        <w:t>Recycleye</w:t>
-      </w:r>
-      <w:proofErr w:type="spellEnd"/>
-      <w:r>
-        <w:rPr>
-          <w:rFonts w:ascii="Arial Nova Cond" w:hAnsi="Arial Nova Cond"/>
-        </w:rPr>
-        <w:t xml:space="preserve">, "AI </w:t>
-      </w:r>
-      <w:proofErr w:type="spellStart"/>
-      <w:r>
-        <w:rPr>
-          <w:rFonts w:ascii="Arial Nova Cond" w:hAnsi="Arial Nova Cond"/>
-        </w:rPr>
-        <w:t>waste</w:t>
-      </w:r>
-      <w:proofErr w:type="spellEnd"/>
-      <w:r>
-        <w:rPr>
-          <w:rFonts w:ascii="Arial Nova Cond" w:hAnsi="Arial Nova Cond"/>
-        </w:rPr>
-        <w:t xml:space="preserve"> </w:t>
-      </w:r>
-      <w:proofErr w:type="spellStart"/>
-      <w:r>
-        <w:rPr>
-          <w:rFonts w:ascii="Arial Nova Cond" w:hAnsi="Arial Nova Cond"/>
-        </w:rPr>
-        <w:t>sorting</w:t>
-      </w:r>
-      <w:proofErr w:type="spellEnd"/>
-      <w:r>
-        <w:rPr>
-          <w:rFonts w:ascii="Arial Nova Cond" w:hAnsi="Arial Nova Cond"/>
-        </w:rPr>
-        <w:t xml:space="preserve"> robots are future," 2024. </w:t>
-      </w:r>
-      <w:r>
-        <w:rPr>
-          <w:rFonts w:ascii="Arial Nova Cond" w:hAnsi="Arial Nova Cond"/>
-        </w:rPr>
-        <w:t xml:space="preserve">[En línea]. Disponible en: </w:t>
-      </w:r>
-      <w:r>
-        <w:rPr>
-          <w:rFonts w:ascii="Arial Nova Cond" w:hAnsi="Arial Nova Cond"/>
-        </w:rPr>
-        <w:t>https://recycleye.com/ai-waste-sorting-robots-are-future/</w:t>
-      </w:r>
-    </w:p>
-    <w:p>
-      <w:pPr>
-        <w:rPr>
-          <w:rFonts w:ascii="Arial Nova Cond" w:hAnsi="Arial Nova Cond"/>
-        </w:rPr>
-      </w:pPr>
-      <w:r>
-        <w:rPr>
-          <w:rFonts w:ascii="Arial Nova Cond" w:hAnsi="Arial Nova Cond"/>
-        </w:rPr>
-        <w:t>[9] SEMARNAT, "Residuos sólidos urbanos y de manejo especial," 2025. [En línea]. Disponible en: https://www.gob.mx/semarnat/acciones-y-programas/residuos-solidos-urbanos-y-de-manejo-especial</w:t>
-      </w:r>
-    </w:p>
-    <w:p>
-      <w:pPr>
-        <w:rPr>
-          <w:rFonts w:ascii="Arial Nova Cond" w:hAnsi="Arial Nova Cond"/>
-        </w:rPr>
-      </w:pPr>
-      <w:r>
-        <w:rPr>
-          <w:rFonts w:ascii="Arial Nova Cond" w:hAnsi="Arial Nova Cond"/>
-        </w:rPr>
-        <w:t>[10] SEDEMA, "Programa de Residuos Sólidos," 2025. [En línea]. Disponible en: https://sedema.cdmx.gob.mx/programas/programa/residuos-solidos</w:t>
-      </w:r>
-    </w:p>
-    <w:p>
-      <w:pPr>
-        <w:rPr>
-          <w:rFonts w:ascii="Arial Nova Cond" w:hAnsi="Arial Nova Cond"/>
-        </w:rPr>
-      </w:pPr>
-      <w:r>
-        <w:rPr>
-          <w:rFonts w:ascii="Arial Nova Cond" w:hAnsi="Arial Nova Cond"/>
-        </w:rPr>
-        <w:t xml:space="preserve">[11] Sánchez–Yáñez, J. y Márquez, L., "Gestión de residuos sólidos y la inteligencia artificial en el contexto mexicano," </w:t>
-      </w:r>
-      <w:proofErr w:type="spellStart"/>
-      <w:r>
-        <w:rPr>
-          <w:rFonts w:ascii="Arial Nova Cond" w:hAnsi="Arial Nova Cond"/>
-        </w:rPr>
-        <w:t>ResearchGate</w:t>
-      </w:r>
-      <w:proofErr w:type="spellEnd"/>
-      <w:r>
-        <w:rPr>
-          <w:rFonts w:ascii="Arial Nova Cond" w:hAnsi="Arial Nova Cond"/>
-        </w:rPr>
-        <w:t>, 2023. [En línea]. Disponible en: https://www.researchgate.net/publication/376683094_Gestion_de_residuos_solidos_y_la_inteligencia_artificial_en_el_contexto_mexicano_Solid_waste_management_and_artificial_intelligence_in_the_mexican_context</w:t>
-      </w:r>
-    </w:p>
-    <w:p>
-      <w:pPr>
-        <w:rPr>
-          <w:rFonts w:ascii="Arial Nova Cond" w:hAnsi="Arial Nova Cond"/>
-        </w:rPr>
-      </w:pPr>
-      <w:r>
-        <w:rPr>
-          <w:rFonts w:ascii="Arial Nova Cond" w:hAnsi="Arial Nova Cond"/>
-          <w:lang w:val="en-US"/>
-        </w:rPr>
         <w:lastRenderedPageBreak/>
         <w:t xml:space="preserve">[12] AMCS Group, "AMCS Vision AI," 2025. </w:t>
       </w:r>
@@ -12614,21 +11650,20 @@
         <w:rPr>
           <w:rFonts w:ascii="Arial Nova Cond" w:hAnsi="Arial Nova Cond"/>
         </w:rPr>
-        <w:t xml:space="preserve">[13] </w:t>
-      </w:r>
-      <w:proofErr w:type="spellStart"/>
-      <w:r>
+        <w:t>[13] Recycleye, "La IA y el reconocimiento de residuos," 2025. [En línea]. Disponible en: https://recycleye.com/es/la-ia-y-el-reconocimiento-de-residuos</w:t>
+      </w:r>
+    </w:p>
+    <w:p>
+      <w:pPr>
         <w:rPr>
           <w:rFonts w:ascii="Arial Nova Cond" w:hAnsi="Arial Nova Cond"/>
         </w:rPr>
-        <w:t>Recycleye</w:t>
-      </w:r>
-      <w:proofErr w:type="spellEnd"/>
+      </w:pPr>
       <w:r>
         <w:rPr>
           <w:rFonts w:ascii="Arial Nova Cond" w:hAnsi="Arial Nova Cond"/>
         </w:rPr>
-        <w:t>, "La IA y el reconocimiento de residuos," 2025. [En línea]. Disponible en: https://recycleye.com/es/la-ia-y-el-reconocimiento-de-residuos</w:t>
+        <w:t>[14] CIC UMICH, "Gestión de residuos sólidos con IA," 2024. [En línea]. Disponible en: https://www.cic.cn.umich.mx/cn/article/view/722</w:t>
       </w:r>
     </w:p>
     <w:p>
@@ -12641,48 +11676,7 @@
         <w:rPr>
           <w:rFonts w:ascii="Arial Nova Cond" w:hAnsi="Arial Nova Cond"/>
         </w:rPr>
-        <w:t>[14] CIC UMICH, "Gestión de residuos sólidos con IA," 2024. [En línea]. Disponible en: https://www.cic.cn.umich.mx/cn/article/view/722</w:t>
-      </w:r>
-    </w:p>
-    <w:p>
-      <w:pPr>
-        <w:rPr>
-          <w:rFonts w:ascii="Arial Nova Cond" w:hAnsi="Arial Nova Cond"/>
-        </w:rPr>
-      </w:pPr>
-      <w:r>
-        <w:rPr>
-          <w:rFonts w:ascii="Arial Nova Cond" w:hAnsi="Arial Nova Cond"/>
-        </w:rPr>
-        <w:t xml:space="preserve">[15] </w:t>
-      </w:r>
-      <w:proofErr w:type="spellStart"/>
-      <w:r>
-        <w:rPr>
-          <w:rFonts w:ascii="Arial Nova Cond" w:hAnsi="Arial Nova Cond"/>
-        </w:rPr>
-        <w:t>Remeo</w:t>
-      </w:r>
-      <w:proofErr w:type="spellEnd"/>
-      <w:r>
-        <w:rPr>
-          <w:rFonts w:ascii="Arial Nova Cond" w:hAnsi="Arial Nova Cond"/>
-        </w:rPr>
-        <w:t xml:space="preserve"> y Zen </w:t>
-      </w:r>
-      <w:proofErr w:type="spellStart"/>
-      <w:r>
-        <w:rPr>
-          <w:rFonts w:ascii="Arial Nova Cond" w:hAnsi="Arial Nova Cond"/>
-        </w:rPr>
-        <w:t>Robotics</w:t>
-      </w:r>
-      <w:proofErr w:type="spellEnd"/>
-      <w:r>
-        <w:rPr>
-          <w:rFonts w:ascii="Arial Nova Cond" w:hAnsi="Arial Nova Cond"/>
-        </w:rPr>
-        <w:t>, "Robots de reciclaje," 2025. [En línea]. Disponible en: https://reducereutilizarecicla.org/robots-reciclaje</w:t>
+        <w:t>[15] Remeo y Zen Robotics, "Robots de reciclaje," 2025. [En línea]. Disponible en: https://reducereutilizarecicla.org/robots-reciclaje</w:t>
       </w:r>
     </w:p>
     <w:p>
@@ -12724,7 +11718,7 @@
 </file>
 
 <file path=word/comments.xml><?xml version="1.0" encoding="utf-8"?>
-<w:comments xmlns:wpc="http://schemas.microsoft.com/office/word/2010/wordprocessingCanvas" xmlns:cx="http://schemas.microsoft.com/office/drawing/2014/chartex" xmlns:cx1="http://schemas.microsoft.com/office/drawing/2015/9/8/chartex" xmlns:cx2="http://schemas.microsoft.com/office/drawing/2015/10/21/chartex" xmlns:cx3="http://schemas.microsoft.com/office/drawing/2016/5/9/chartex" xmlns:cx4="http://schemas.microsoft.com/office/drawing/2016/5/10/chartex" xmlns:cx5="http://schemas.microsoft.com/office/drawing/2016/5/11/chartex" xmlns:cx6="http://schemas.microsoft.com/office/drawing/2016/5/12/chartex" xmlns:cx7="http://schemas.microsoft.com/office/drawing/2016/5/13/chartex" xmlns:cx8="http://schemas.microsoft.com/office/drawing/2016/5/14/chartex" xmlns:mc="http://schemas.openxmlformats.org/markup-compatibility/2006" xmlns:aink="http://schemas.microsoft.com/office/drawing/2016/ink" xmlns:am3d="http://schemas.microsoft.com/office/drawing/2017/model3d" xmlns:o="urn:schemas-microsoft-com:office:office" xmlns:oel="http://schemas.microsoft.com/office/2019/extlst" xmlns:r="http://schemas.openxmlformats.org/officeDocument/2006/relationships" xmlns:m="http://schemas.openxmlformats.org/officeDocument/2006/math" xmlns:v="urn:schemas-microsoft-com:vml" xmlns:wp14="http://schemas.microsoft.com/office/word/2010/wordprocessingDrawing" xmlns:wp="http://schemas.openxmlformats.org/drawingml/2006/wordprocessingDrawing" xmlns:w10="urn:schemas-microsoft-com:office:word" xmlns:w="http://schemas.openxmlformats.org/wordprocessingml/2006/main" xmlns:w14="http://schemas.microsoft.com/office/word/2010/wordml" xmlns:w15="http://schemas.microsoft.com/office/word/2012/wordml" xmlns:w16cex="http://schemas.microsoft.com/office/word/2018/wordml/cex" xmlns:w16cid="http://schemas.microsoft.com/office/word/2016/wordml/cid" xmlns:w16="http://schemas.microsoft.com/office/word/2018/wordml" xmlns:w16du="http://schemas.microsoft.com/office/word/2023/wordml/word16du" xmlns:w16sdtdh="http://schemas.microsoft.com/office/word/2020/wordml/sdtdatahash" xmlns:w16sdtfl="http://schemas.microsoft.com/office/word/2024/wordml/sdtformatlock" xmlns:w16se="http://schemas.microsoft.com/office/word/2015/wordml/symex" xmlns:wpg="http://schemas.microsoft.com/office/word/2010/wordprocessingGroup" xmlns:wpi="http://schemas.microsoft.com/office/word/2010/wordprocessingInk" xmlns:wne="http://schemas.microsoft.com/office/word/2006/wordml" xmlns:wps="http://schemas.microsoft.com/office/word/2010/wordprocessingShape" mc:Ignorable="w14 w15 w16se w16cid w16 w16cex w16sdtdh w16sdtfl w16du wp14">
+<w:comments xmlns:wpc="http://schemas.microsoft.com/office/word/2010/wordprocessingCanvas" xmlns:cx="http://schemas.microsoft.com/office/drawing/2014/chartex" xmlns:cx1="http://schemas.microsoft.com/office/drawing/2015/9/8/chartex" xmlns:cx2="http://schemas.microsoft.com/office/drawing/2015/10/21/chartex" xmlns:cx3="http://schemas.microsoft.com/office/drawing/2016/5/9/chartex" xmlns:cx4="http://schemas.microsoft.com/office/drawing/2016/5/10/chartex" xmlns:cx5="http://schemas.microsoft.com/office/drawing/2016/5/11/chartex" xmlns:cx6="http://schemas.microsoft.com/office/drawing/2016/5/12/chartex" xmlns:cx7="http://schemas.microsoft.com/office/drawing/2016/5/13/chartex" xmlns:cx8="http://schemas.microsoft.com/office/drawing/2016/5/14/chartex" xmlns:mc="http://schemas.openxmlformats.org/markup-compatibility/2006" xmlns:aink="http://schemas.microsoft.com/office/drawing/2016/ink" xmlns:am3d="http://schemas.microsoft.com/office/drawing/2017/model3d" xmlns:o="urn:schemas-microsoft-com:office:office" xmlns:r="http://schemas.openxmlformats.org/officeDocument/2006/relationships" xmlns:m="http://schemas.openxmlformats.org/officeDocument/2006/math" xmlns:v="urn:schemas-microsoft-com:vml" xmlns:wp14="http://schemas.microsoft.com/office/word/2010/wordprocessingDrawing" xmlns:wp="http://schemas.openxmlformats.org/drawingml/2006/wordprocessingDrawing" xmlns:w10="urn:schemas-microsoft-com:office:word" xmlns:w="http://schemas.openxmlformats.org/wordprocessingml/2006/main" xmlns:w14="http://schemas.microsoft.com/office/word/2010/wordml" xmlns:w15="http://schemas.microsoft.com/office/word/2012/wordml" xmlns:w16cex="http://schemas.microsoft.com/office/word/2018/wordml/cex" xmlns:w16cid="http://schemas.microsoft.com/office/word/2016/wordml/cid" xmlns:w16="http://schemas.microsoft.com/office/word/2018/wordml" xmlns:w16sdtdh="http://schemas.microsoft.com/office/word/2020/wordml/sdtdatahash" xmlns:w16se="http://schemas.microsoft.com/office/word/2015/wordml/symex" xmlns:wpg="http://schemas.microsoft.com/office/word/2010/wordprocessingGroup" xmlns:wpi="http://schemas.microsoft.com/office/word/2010/wordprocessingInk" xmlns:wne="http://schemas.microsoft.com/office/word/2006/wordml" xmlns:wps="http://schemas.microsoft.com/office/word/2010/wordprocessingShape" mc:Ignorable="w14 w15 w16se w16cid w16 w16cex w16sdtdh wp14">
   <w:comment w:id="0" w:author="Carlos Ivan Perez" w:date="2025-09-12T19:07:00Z" w:initials="CP">
     <w:p>
       <w:pPr>
@@ -12797,7 +11791,7 @@
 </file>
 
 <file path=word/commentsExtended.xml><?xml version="1.0" encoding="utf-8"?>
-<w15:commentsEx xmlns:wpc="http://schemas.microsoft.com/office/word/2010/wordprocessingCanvas" xmlns:cx="http://schemas.microsoft.com/office/drawing/2014/chartex" xmlns:cx1="http://schemas.microsoft.com/office/drawing/2015/9/8/chartex" xmlns:cx2="http://schemas.microsoft.com/office/drawing/2015/10/21/chartex" xmlns:cx3="http://schemas.microsoft.com/office/drawing/2016/5/9/chartex" xmlns:cx4="http://schemas.microsoft.com/office/drawing/2016/5/10/chartex" xmlns:cx5="http://schemas.microsoft.com/office/drawing/2016/5/11/chartex" xmlns:cx6="http://schemas.microsoft.com/office/drawing/2016/5/12/chartex" xmlns:cx7="http://schemas.microsoft.com/office/drawing/2016/5/13/chartex" xmlns:cx8="http://schemas.microsoft.com/office/drawing/2016/5/14/chartex" xmlns:mc="http://schemas.openxmlformats.org/markup-compatibility/2006" xmlns:aink="http://schemas.microsoft.com/office/drawing/2016/ink" xmlns:am3d="http://schemas.microsoft.com/office/drawing/2017/model3d" xmlns:o="urn:schemas-microsoft-com:office:office" xmlns:oel="http://schemas.microsoft.com/office/2019/extlst" xmlns:r="http://schemas.openxmlformats.org/officeDocument/2006/relationships" xmlns:m="http://schemas.openxmlformats.org/officeDocument/2006/math" xmlns:v="urn:schemas-microsoft-com:vml" xmlns:wp14="http://schemas.microsoft.com/office/word/2010/wordprocessingDrawing" xmlns:wp="http://schemas.openxmlformats.org/drawingml/2006/wordprocessingDrawing" xmlns:w10="urn:schemas-microsoft-com:office:word" xmlns:w="http://schemas.openxmlformats.org/wordprocessingml/2006/main" xmlns:w14="http://schemas.microsoft.com/office/word/2010/wordml" xmlns:w15="http://schemas.microsoft.com/office/word/2012/wordml" xmlns:w16cex="http://schemas.microsoft.com/office/word/2018/wordml/cex" xmlns:w16cid="http://schemas.microsoft.com/office/word/2016/wordml/cid" xmlns:w16="http://schemas.microsoft.com/office/word/2018/wordml" xmlns:w16du="http://schemas.microsoft.com/office/word/2023/wordml/word16du" xmlns:w16sdtdh="http://schemas.microsoft.com/office/word/2020/wordml/sdtdatahash" xmlns:w16sdtfl="http://schemas.microsoft.com/office/word/2024/wordml/sdtformatlock" xmlns:w16se="http://schemas.microsoft.com/office/word/2015/wordml/symex" xmlns:wpg="http://schemas.microsoft.com/office/word/2010/wordprocessingGroup" xmlns:wpi="http://schemas.microsoft.com/office/word/2010/wordprocessingInk" xmlns:wne="http://schemas.microsoft.com/office/word/2006/wordml" xmlns:wps="http://schemas.microsoft.com/office/word/2010/wordprocessingShape" mc:Ignorable="w14 w15 w16se w16cid w16 w16cex w16sdtdh w16sdtfl w16du wp14">
+<w15:commentsEx xmlns:wpc="http://schemas.microsoft.com/office/word/2010/wordprocessingCanvas" xmlns:cx="http://schemas.microsoft.com/office/drawing/2014/chartex" xmlns:cx1="http://schemas.microsoft.com/office/drawing/2015/9/8/chartex" xmlns:cx2="http://schemas.microsoft.com/office/drawing/2015/10/21/chartex" xmlns:cx3="http://schemas.microsoft.com/office/drawing/2016/5/9/chartex" xmlns:cx4="http://schemas.microsoft.com/office/drawing/2016/5/10/chartex" xmlns:cx5="http://schemas.microsoft.com/office/drawing/2016/5/11/chartex" xmlns:cx6="http://schemas.microsoft.com/office/drawing/2016/5/12/chartex" xmlns:cx7="http://schemas.microsoft.com/office/drawing/2016/5/13/chartex" xmlns:cx8="http://schemas.microsoft.com/office/drawing/2016/5/14/chartex" xmlns:mc="http://schemas.openxmlformats.org/markup-compatibility/2006" xmlns:aink="http://schemas.microsoft.com/office/drawing/2016/ink" xmlns:am3d="http://schemas.microsoft.com/office/drawing/2017/model3d" xmlns:o="urn:schemas-microsoft-com:office:office" xmlns:r="http://schemas.openxmlformats.org/officeDocument/2006/relationships" xmlns:m="http://schemas.openxmlformats.org/officeDocument/2006/math" xmlns:v="urn:schemas-microsoft-com:vml" xmlns:wp14="http://schemas.microsoft.com/office/word/2010/wordprocessingDrawing" xmlns:wp="http://schemas.openxmlformats.org/drawingml/2006/wordprocessingDrawing" xmlns:w10="urn:schemas-microsoft-com:office:word" xmlns:w="http://schemas.openxmlformats.org/wordprocessingml/2006/main" xmlns:w14="http://schemas.microsoft.com/office/word/2010/wordml" xmlns:w15="http://schemas.microsoft.com/office/word/2012/wordml" xmlns:w16cex="http://schemas.microsoft.com/office/word/2018/wordml/cex" xmlns:w16cid="http://schemas.microsoft.com/office/word/2016/wordml/cid" xmlns:w16="http://schemas.microsoft.com/office/word/2018/wordml" xmlns:w16sdtdh="http://schemas.microsoft.com/office/word/2020/wordml/sdtdatahash" xmlns:w16se="http://schemas.microsoft.com/office/word/2015/wordml/symex" xmlns:wpg="http://schemas.microsoft.com/office/word/2010/wordprocessingGroup" xmlns:wpi="http://schemas.microsoft.com/office/word/2010/wordprocessingInk" xmlns:wne="http://schemas.microsoft.com/office/word/2006/wordml" xmlns:wps="http://schemas.microsoft.com/office/word/2010/wordprocessingShape" mc:Ignorable="w14 w15 w16se w16cid w16 w16cex w16sdtdh wp14">
   <w15:commentEx w15:paraId="2C30698E" w15:done="0"/>
   <w15:commentEx w15:paraId="04EB0305" w15:done="0"/>
   <w15:commentEx w15:paraId="74DEE247" w15:done="0"/>
@@ -12806,7 +11800,7 @@
 </file>
 
 <file path=word/commentsExtensible.xml><?xml version="1.0" encoding="utf-8"?>
-<w16cex:commentsExtensible xmlns:wpc="http://schemas.microsoft.com/office/word/2010/wordprocessingCanvas" xmlns:cx="http://schemas.microsoft.com/office/drawing/2014/chartex" xmlns:cx1="http://schemas.microsoft.com/office/drawing/2015/9/8/chartex" xmlns:cx2="http://schemas.microsoft.com/office/drawing/2015/10/21/chartex" xmlns:cx3="http://schemas.microsoft.com/office/drawing/2016/5/9/chartex" xmlns:cx4="http://schemas.microsoft.com/office/drawing/2016/5/10/chartex" xmlns:cx5="http://schemas.microsoft.com/office/drawing/2016/5/11/chartex" xmlns:cx6="http://schemas.microsoft.com/office/drawing/2016/5/12/chartex" xmlns:cx7="http://schemas.microsoft.com/office/drawing/2016/5/13/chartex" xmlns:cx8="http://schemas.microsoft.com/office/drawing/2016/5/14/chartex" xmlns:cr="http://schemas.microsoft.com/office/comments/2020/reactions" xmlns:mc="http://schemas.openxmlformats.org/markup-compatibility/2006" xmlns:aink="http://schemas.microsoft.com/office/drawing/2016/ink" xmlns:am3d="http://schemas.microsoft.com/office/drawing/2017/model3d" xmlns:o="urn:schemas-microsoft-com:office:office" xmlns:oel="http://schemas.microsoft.com/office/2019/extlst" xmlns:r="http://schemas.openxmlformats.org/officeDocument/2006/relationships" xmlns:m="http://schemas.openxmlformats.org/officeDocument/2006/math" xmlns:v="urn:schemas-microsoft-com:vml" xmlns:wp14="http://schemas.microsoft.com/office/word/2010/wordprocessingDrawing" xmlns:wp="http://schemas.openxmlformats.org/drawingml/2006/wordprocessingDrawing" xmlns:w10="urn:schemas-microsoft-com:office:word" xmlns:w="http://schemas.openxmlformats.org/wordprocessingml/2006/main" xmlns:w14="http://schemas.microsoft.com/office/word/2010/wordml" xmlns:w15="http://schemas.microsoft.com/office/word/2012/wordml" xmlns:w16cex="http://schemas.microsoft.com/office/word/2018/wordml/cex" xmlns:w16cid="http://schemas.microsoft.com/office/word/2016/wordml/cid" xmlns:w16="http://schemas.microsoft.com/office/word/2018/wordml" xmlns:w16du="http://schemas.microsoft.com/office/word/2023/wordml/word16du" xmlns:w16sdtdh="http://schemas.microsoft.com/office/word/2020/wordml/sdtdatahash" xmlns:w16sdtfl="http://schemas.microsoft.com/office/word/2024/wordml/sdtformatlock" xmlns:w16se="http://schemas.microsoft.com/office/word/2015/wordml/symex" xmlns:wpg="http://schemas.microsoft.com/office/word/2010/wordprocessingGroup" xmlns:wpi="http://schemas.microsoft.com/office/word/2010/wordprocessingInk" xmlns:wne="http://schemas.microsoft.com/office/word/2006/wordml" xmlns:wps="http://schemas.microsoft.com/office/word/2010/wordprocessingShape" mc:Ignorable="w14 w15 w16se w16cid w16 w16cex w16sdtdh w16sdtfl cr w16du wp14">
+<w16cex:commentsExtensible xmlns:wpc="http://schemas.microsoft.com/office/word/2010/wordprocessingCanvas" xmlns:cx="http://schemas.microsoft.com/office/drawing/2014/chartex" xmlns:cx1="http://schemas.microsoft.com/office/drawing/2015/9/8/chartex" xmlns:cx2="http://schemas.microsoft.com/office/drawing/2015/10/21/chartex" xmlns:cx3="http://schemas.microsoft.com/office/drawing/2016/5/9/chartex" xmlns:cx4="http://schemas.microsoft.com/office/drawing/2016/5/10/chartex" xmlns:cx5="http://schemas.microsoft.com/office/drawing/2016/5/11/chartex" xmlns:cx6="http://schemas.microsoft.com/office/drawing/2016/5/12/chartex" xmlns:cx7="http://schemas.microsoft.com/office/drawing/2016/5/13/chartex" xmlns:cx8="http://schemas.microsoft.com/office/drawing/2016/5/14/chartex" xmlns:mc="http://schemas.openxmlformats.org/markup-compatibility/2006" xmlns:aink="http://schemas.microsoft.com/office/drawing/2016/ink" xmlns:am3d="http://schemas.microsoft.com/office/drawing/2017/model3d" xmlns:o="urn:schemas-microsoft-com:office:office" xmlns:r="http://schemas.openxmlformats.org/officeDocument/2006/relationships" xmlns:m="http://schemas.openxmlformats.org/officeDocument/2006/math" xmlns:v="urn:schemas-microsoft-com:vml" xmlns:wp14="http://schemas.microsoft.com/office/word/2010/wordprocessingDrawing" xmlns:wp="http://schemas.openxmlformats.org/drawingml/2006/wordprocessingDrawing" xmlns:w10="urn:schemas-microsoft-com:office:word" xmlns:w="http://schemas.openxmlformats.org/wordprocessingml/2006/main" xmlns:w14="http://schemas.microsoft.com/office/word/2010/wordml" xmlns:w15="http://schemas.microsoft.com/office/word/2012/wordml" xmlns:w16cex="http://schemas.microsoft.com/office/word/2018/wordml/cex" xmlns:w16cid="http://schemas.microsoft.com/office/word/2016/wordml/cid" xmlns:w16="http://schemas.microsoft.com/office/word/2018/wordml" xmlns:w16sdtdh="http://schemas.microsoft.com/office/word/2020/wordml/sdtdatahash" xmlns:w16se="http://schemas.microsoft.com/office/word/2015/wordml/symex" xmlns:wpg="http://schemas.microsoft.com/office/word/2010/wordprocessingGroup" xmlns:wpi="http://schemas.microsoft.com/office/word/2010/wordprocessingInk" xmlns:wne="http://schemas.microsoft.com/office/word/2006/wordml" xmlns:wps="http://schemas.microsoft.com/office/word/2010/wordprocessingShape" mc:Ignorable="w14 w15 w16se w16cid w16 w16cex w16sdtdh wp14">
   <w16cex:commentExtensible w16cex:durableId="036C20AD" w16cex:dateUtc="2025-09-13T01:07:00Z"/>
   <w16cex:commentExtensible w16cex:durableId="046F8508" w16cex:dateUtc="2025-09-13T01:08:00Z"/>
   <w16cex:commentExtensible w16cex:durableId="241F1147" w16cex:dateUtc="2025-09-13T01:21:00Z"/>
@@ -12815,7 +11809,7 @@
 </file>
 
 <file path=word/commentsIds.xml><?xml version="1.0" encoding="utf-8"?>
-<w16cid:commentsIds xmlns:wpc="http://schemas.microsoft.com/office/word/2010/wordprocessingCanvas" xmlns:cx="http://schemas.microsoft.com/office/drawing/2014/chartex" xmlns:cx1="http://schemas.microsoft.com/office/drawing/2015/9/8/chartex" xmlns:cx2="http://schemas.microsoft.com/office/drawing/2015/10/21/chartex" xmlns:cx3="http://schemas.microsoft.com/office/drawing/2016/5/9/chartex" xmlns:cx4="http://schemas.microsoft.com/office/drawing/2016/5/10/chartex" xmlns:cx5="http://schemas.microsoft.com/office/drawing/2016/5/11/chartex" xmlns:cx6="http://schemas.microsoft.com/office/drawing/2016/5/12/chartex" xmlns:cx7="http://schemas.microsoft.com/office/drawing/2016/5/13/chartex" xmlns:cx8="http://schemas.microsoft.com/office/drawing/2016/5/14/chartex" xmlns:mc="http://schemas.openxmlformats.org/markup-compatibility/2006" xmlns:aink="http://schemas.microsoft.com/office/drawing/2016/ink" xmlns:am3d="http://schemas.microsoft.com/office/drawing/2017/model3d" xmlns:o="urn:schemas-microsoft-com:office:office" xmlns:oel="http://schemas.microsoft.com/office/2019/extlst" xmlns:r="http://schemas.openxmlformats.org/officeDocument/2006/relationships" xmlns:m="http://schemas.openxmlformats.org/officeDocument/2006/math" xmlns:v="urn:schemas-microsoft-com:vml" xmlns:wp14="http://schemas.microsoft.com/office/word/2010/wordprocessingDrawing" xmlns:wp="http://schemas.openxmlformats.org/drawingml/2006/wordprocessingDrawing" xmlns:w10="urn:schemas-microsoft-com:office:word" xmlns:w="http://schemas.openxmlformats.org/wordprocessingml/2006/main" xmlns:w14="http://schemas.microsoft.com/office/word/2010/wordml" xmlns:w15="http://schemas.microsoft.com/office/word/2012/wordml" xmlns:w16cex="http://schemas.microsoft.com/office/word/2018/wordml/cex" xmlns:w16cid="http://schemas.microsoft.com/office/word/2016/wordml/cid" xmlns:w16="http://schemas.microsoft.com/office/word/2018/wordml" xmlns:w16du="http://schemas.microsoft.com/office/word/2023/wordml/word16du" xmlns:w16sdtdh="http://schemas.microsoft.com/office/word/2020/wordml/sdtdatahash" xmlns:w16sdtfl="http://schemas.microsoft.com/office/word/2024/wordml/sdtformatlock" xmlns:w16se="http://schemas.microsoft.com/office/word/2015/wordml/symex" xmlns:wpg="http://schemas.microsoft.com/office/word/2010/wordprocessingGroup" xmlns:wpi="http://schemas.microsoft.com/office/word/2010/wordprocessingInk" xmlns:wne="http://schemas.microsoft.com/office/word/2006/wordml" xmlns:wps="http://schemas.microsoft.com/office/word/2010/wordprocessingShape" mc:Ignorable="w14 w15 w16se w16cid w16 w16cex w16sdtdh w16sdtfl w16du wp14">
+<w16cid:commentsIds xmlns:wpc="http://schemas.microsoft.com/office/word/2010/wordprocessingCanvas" xmlns:cx="http://schemas.microsoft.com/office/drawing/2014/chartex" xmlns:cx1="http://schemas.microsoft.com/office/drawing/2015/9/8/chartex" xmlns:cx2="http://schemas.microsoft.com/office/drawing/2015/10/21/chartex" xmlns:cx3="http://schemas.microsoft.com/office/drawing/2016/5/9/chartex" xmlns:cx4="http://schemas.microsoft.com/office/drawing/2016/5/10/chartex" xmlns:cx5="http://schemas.microsoft.com/office/drawing/2016/5/11/chartex" xmlns:cx6="http://schemas.microsoft.com/office/drawing/2016/5/12/chartex" xmlns:cx7="http://schemas.microsoft.com/office/drawing/2016/5/13/chartex" xmlns:cx8="http://schemas.microsoft.com/office/drawing/2016/5/14/chartex" xmlns:mc="http://schemas.openxmlformats.org/markup-compatibility/2006" xmlns:aink="http://schemas.microsoft.com/office/drawing/2016/ink" xmlns:am3d="http://schemas.microsoft.com/office/drawing/2017/model3d" xmlns:o="urn:schemas-microsoft-com:office:office" xmlns:r="http://schemas.openxmlformats.org/officeDocument/2006/relationships" xmlns:m="http://schemas.openxmlformats.org/officeDocument/2006/math" xmlns:v="urn:schemas-microsoft-com:vml" xmlns:wp14="http://schemas.microsoft.com/office/word/2010/wordprocessingDrawing" xmlns:wp="http://schemas.openxmlformats.org/drawingml/2006/wordprocessingDrawing" xmlns:w10="urn:schemas-microsoft-com:office:word" xmlns:w="http://schemas.openxmlformats.org/wordprocessingml/2006/main" xmlns:w14="http://schemas.microsoft.com/office/word/2010/wordml" xmlns:w15="http://schemas.microsoft.com/office/word/2012/wordml" xmlns:w16cex="http://schemas.microsoft.com/office/word/2018/wordml/cex" xmlns:w16cid="http://schemas.microsoft.com/office/word/2016/wordml/cid" xmlns:w16="http://schemas.microsoft.com/office/word/2018/wordml" xmlns:w16sdtdh="http://schemas.microsoft.com/office/word/2020/wordml/sdtdatahash" xmlns:w16se="http://schemas.microsoft.com/office/word/2015/wordml/symex" xmlns:wpg="http://schemas.microsoft.com/office/word/2010/wordprocessingGroup" xmlns:wpi="http://schemas.microsoft.com/office/word/2010/wordprocessingInk" xmlns:wne="http://schemas.microsoft.com/office/word/2006/wordml" xmlns:wps="http://schemas.microsoft.com/office/word/2010/wordprocessingShape" mc:Ignorable="w14 w15 w16se w16cid w16 w16cex w16sdtdh wp14">
   <w16cid:commentId w16cid:paraId="2C30698E" w16cid:durableId="036C20AD"/>
   <w16cid:commentId w16cid:paraId="04EB0305" w16cid:durableId="046F8508"/>
   <w16cid:commentId w16cid:paraId="74DEE247" w16cid:durableId="241F1147"/>
@@ -12824,7 +11818,7 @@
 </file>
 
 <file path=word/endnotes.xml><?xml version="1.0" encoding="utf-8"?>
-<w:endnotes xmlns:wpc="http://schemas.microsoft.com/office/word/2010/wordprocessingCanvas" xmlns:cx="http://schemas.microsoft.com/office/drawing/2014/chartex" xmlns:cx1="http://schemas.microsoft.com/office/drawing/2015/9/8/chartex" xmlns:cx2="http://schemas.microsoft.com/office/drawing/2015/10/21/chartex" xmlns:cx3="http://schemas.microsoft.com/office/drawing/2016/5/9/chartex" xmlns:cx4="http://schemas.microsoft.com/office/drawing/2016/5/10/chartex" xmlns:cx5="http://schemas.microsoft.com/office/drawing/2016/5/11/chartex" xmlns:cx6="http://schemas.microsoft.com/office/drawing/2016/5/12/chartex" xmlns:cx7="http://schemas.microsoft.com/office/drawing/2016/5/13/chartex" xmlns:cx8="http://schemas.microsoft.com/office/drawing/2016/5/14/chartex" xmlns:mc="http://schemas.openxmlformats.org/markup-compatibility/2006" xmlns:aink="http://schemas.microsoft.com/office/drawing/2016/ink" xmlns:am3d="http://schemas.microsoft.com/office/drawing/2017/model3d" xmlns:o="urn:schemas-microsoft-com:office:office" xmlns:oel="http://schemas.microsoft.com/office/2019/extlst" xmlns:r="http://schemas.openxmlformats.org/officeDocument/2006/relationships" xmlns:m="http://schemas.openxmlformats.org/officeDocument/2006/math" xmlns:v="urn:schemas-microsoft-com:vml" xmlns:wp14="http://schemas.microsoft.com/office/word/2010/wordprocessingDrawing" xmlns:wp="http://schemas.openxmlformats.org/drawingml/2006/wordprocessingDrawing" xmlns:w10="urn:schemas-microsoft-com:office:word" xmlns:w="http://schemas.openxmlformats.org/wordprocessingml/2006/main" xmlns:w14="http://schemas.microsoft.com/office/word/2010/wordml" xmlns:w15="http://schemas.microsoft.com/office/word/2012/wordml" xmlns:w16cex="http://schemas.microsoft.com/office/word/2018/wordml/cex" xmlns:w16cid="http://schemas.microsoft.com/office/word/2016/wordml/cid" xmlns:w16="http://schemas.microsoft.com/office/word/2018/wordml" xmlns:w16du="http://schemas.microsoft.com/office/word/2023/wordml/word16du" xmlns:w16sdtdh="http://schemas.microsoft.com/office/word/2020/wordml/sdtdatahash" xmlns:w16sdtfl="http://schemas.microsoft.com/office/word/2024/wordml/sdtformatlock" xmlns:w16se="http://schemas.microsoft.com/office/word/2015/wordml/symex" xmlns:wpg="http://schemas.microsoft.com/office/word/2010/wordprocessingGroup" xmlns:wpi="http://schemas.microsoft.com/office/word/2010/wordprocessingInk" xmlns:wne="http://schemas.microsoft.com/office/word/2006/wordml" xmlns:wps="http://schemas.microsoft.com/office/word/2010/wordprocessingShape" mc:Ignorable="w14 w15 w16se w16cid w16 w16cex w16sdtdh w16sdtfl w16du wp14">
+<w:endnotes xmlns:wpc="http://schemas.microsoft.com/office/word/2010/wordprocessingCanvas" xmlns:cx="http://schemas.microsoft.com/office/drawing/2014/chartex" xmlns:cx1="http://schemas.microsoft.com/office/drawing/2015/9/8/chartex" xmlns:cx2="http://schemas.microsoft.com/office/drawing/2015/10/21/chartex" xmlns:cx3="http://schemas.microsoft.com/office/drawing/2016/5/9/chartex" xmlns:cx4="http://schemas.microsoft.com/office/drawing/2016/5/10/chartex" xmlns:cx5="http://schemas.microsoft.com/office/drawing/2016/5/11/chartex" xmlns:cx6="http://schemas.microsoft.com/office/drawing/2016/5/12/chartex" xmlns:cx7="http://schemas.microsoft.com/office/drawing/2016/5/13/chartex" xmlns:cx8="http://schemas.microsoft.com/office/drawing/2016/5/14/chartex" xmlns:mc="http://schemas.openxmlformats.org/markup-compatibility/2006" xmlns:aink="http://schemas.microsoft.com/office/drawing/2016/ink" xmlns:am3d="http://schemas.microsoft.com/office/drawing/2017/model3d" xmlns:o="urn:schemas-microsoft-com:office:office" xmlns:r="http://schemas.openxmlformats.org/officeDocument/2006/relationships" xmlns:m="http://schemas.openxmlformats.org/officeDocument/2006/math" xmlns:v="urn:schemas-microsoft-com:vml" xmlns:wp14="http://schemas.microsoft.com/office/word/2010/wordprocessingDrawing" xmlns:wp="http://schemas.openxmlformats.org/drawingml/2006/wordprocessingDrawing" xmlns:w10="urn:schemas-microsoft-com:office:word" xmlns:w="http://schemas.openxmlformats.org/wordprocessingml/2006/main" xmlns:w14="http://schemas.microsoft.com/office/word/2010/wordml" xmlns:w15="http://schemas.microsoft.com/office/word/2012/wordml" xmlns:w16cex="http://schemas.microsoft.com/office/word/2018/wordml/cex" xmlns:w16cid="http://schemas.microsoft.com/office/word/2016/wordml/cid" xmlns:w16="http://schemas.microsoft.com/office/word/2018/wordml" xmlns:w16sdtdh="http://schemas.microsoft.com/office/word/2020/wordml/sdtdatahash" xmlns:w16se="http://schemas.microsoft.com/office/word/2015/wordml/symex" xmlns:wpg="http://schemas.microsoft.com/office/word/2010/wordprocessingGroup" xmlns:wpi="http://schemas.microsoft.com/office/word/2010/wordprocessingInk" xmlns:wne="http://schemas.microsoft.com/office/word/2006/wordml" xmlns:wps="http://schemas.microsoft.com/office/word/2010/wordprocessingShape" mc:Ignorable="w14 w15 w16se w16cid w16 w16cex w16sdtdh wp14">
   <w:endnote w:type="separator" w:id="-1">
     <w:p>
       <w:pPr>
@@ -12849,7 +11843,7 @@
 </file>
 
 <file path=word/footer1.xml><?xml version="1.0" encoding="utf-8"?>
-<w:ftr xmlns:wpc="http://schemas.microsoft.com/office/word/2010/wordprocessingCanvas" xmlns:cx="http://schemas.microsoft.com/office/drawing/2014/chartex" xmlns:cx1="http://schemas.microsoft.com/office/drawing/2015/9/8/chartex" xmlns:cx2="http://schemas.microsoft.com/office/drawing/2015/10/21/chartex" xmlns:cx3="http://schemas.microsoft.com/office/drawing/2016/5/9/chartex" xmlns:cx4="http://schemas.microsoft.com/office/drawing/2016/5/10/chartex" xmlns:cx5="http://schemas.microsoft.com/office/drawing/2016/5/11/chartex" xmlns:cx6="http://schemas.microsoft.com/office/drawing/2016/5/12/chartex" xmlns:cx7="http://schemas.microsoft.com/office/drawing/2016/5/13/chartex" xmlns:cx8="http://schemas.microsoft.com/office/drawing/2016/5/14/chartex" xmlns:mc="http://schemas.openxmlformats.org/markup-compatibility/2006" xmlns:aink="http://schemas.microsoft.com/office/drawing/2016/ink" xmlns:am3d="http://schemas.microsoft.com/office/drawing/2017/model3d" xmlns:o="urn:schemas-microsoft-com:office:office" xmlns:oel="http://schemas.microsoft.com/office/2019/extlst" xmlns:r="http://schemas.openxmlformats.org/officeDocument/2006/relationships" xmlns:m="http://schemas.openxmlformats.org/officeDocument/2006/math" xmlns:v="urn:schemas-microsoft-com:vml" xmlns:wp14="http://schemas.microsoft.com/office/word/2010/wordprocessingDrawing" xmlns:wp="http://schemas.openxmlformats.org/drawingml/2006/wordprocessingDrawing" xmlns:w10="urn:schemas-microsoft-com:office:word" xmlns:w="http://schemas.openxmlformats.org/wordprocessingml/2006/main" xmlns:w14="http://schemas.microsoft.com/office/word/2010/wordml" xmlns:w15="http://schemas.microsoft.com/office/word/2012/wordml" xmlns:w16cex="http://schemas.microsoft.com/office/word/2018/wordml/cex" xmlns:w16cid="http://schemas.microsoft.com/office/word/2016/wordml/cid" xmlns:w16="http://schemas.microsoft.com/office/word/2018/wordml" xmlns:w16du="http://schemas.microsoft.com/office/word/2023/wordml/word16du" xmlns:w16sdtdh="http://schemas.microsoft.com/office/word/2020/wordml/sdtdatahash" xmlns:w16sdtfl="http://schemas.microsoft.com/office/word/2024/wordml/sdtformatlock" xmlns:w16se="http://schemas.microsoft.com/office/word/2015/wordml/symex" xmlns:wpg="http://schemas.microsoft.com/office/word/2010/wordprocessingGroup" xmlns:wpi="http://schemas.microsoft.com/office/word/2010/wordprocessingInk" xmlns:wne="http://schemas.microsoft.com/office/word/2006/wordml" xmlns:wps="http://schemas.microsoft.com/office/word/2010/wordprocessingShape" mc:Ignorable="w14 w15 w16se w16cid w16 w16cex w16sdtdh w16sdtfl w16du wp14">
+<w:ftr xmlns:wpc="http://schemas.microsoft.com/office/word/2010/wordprocessingCanvas" xmlns:cx="http://schemas.microsoft.com/office/drawing/2014/chartex" xmlns:cx1="http://schemas.microsoft.com/office/drawing/2015/9/8/chartex" xmlns:cx2="http://schemas.microsoft.com/office/drawing/2015/10/21/chartex" xmlns:cx3="http://schemas.microsoft.com/office/drawing/2016/5/9/chartex" xmlns:cx4="http://schemas.microsoft.com/office/drawing/2016/5/10/chartex" xmlns:cx5="http://schemas.microsoft.com/office/drawing/2016/5/11/chartex" xmlns:cx6="http://schemas.microsoft.com/office/drawing/2016/5/12/chartex" xmlns:cx7="http://schemas.microsoft.com/office/drawing/2016/5/13/chartex" xmlns:cx8="http://schemas.microsoft.com/office/drawing/2016/5/14/chartex" xmlns:mc="http://schemas.openxmlformats.org/markup-compatibility/2006" xmlns:aink="http://schemas.microsoft.com/office/drawing/2016/ink" xmlns:am3d="http://schemas.microsoft.com/office/drawing/2017/model3d" xmlns:o="urn:schemas-microsoft-com:office:office" xmlns:r="http://schemas.openxmlformats.org/officeDocument/2006/relationships" xmlns:m="http://schemas.openxmlformats.org/officeDocument/2006/math" xmlns:v="urn:schemas-microsoft-com:vml" xmlns:wp14="http://schemas.microsoft.com/office/word/2010/wordprocessingDrawing" xmlns:wp="http://schemas.openxmlformats.org/drawingml/2006/wordprocessingDrawing" xmlns:w10="urn:schemas-microsoft-com:office:word" xmlns:w="http://schemas.openxmlformats.org/wordprocessingml/2006/main" xmlns:w14="http://schemas.microsoft.com/office/word/2010/wordml" xmlns:w15="http://schemas.microsoft.com/office/word/2012/wordml" xmlns:w16cex="http://schemas.microsoft.com/office/word/2018/wordml/cex" xmlns:w16cid="http://schemas.microsoft.com/office/word/2016/wordml/cid" xmlns:w16="http://schemas.microsoft.com/office/word/2018/wordml" xmlns:w16sdtdh="http://schemas.microsoft.com/office/word/2020/wordml/sdtdatahash" xmlns:w16se="http://schemas.microsoft.com/office/word/2015/wordml/symex" xmlns:wpg="http://schemas.microsoft.com/office/word/2010/wordprocessingGroup" xmlns:wpi="http://schemas.microsoft.com/office/word/2010/wordprocessingInk" xmlns:wne="http://schemas.microsoft.com/office/word/2006/wordml" xmlns:wps="http://schemas.microsoft.com/office/word/2010/wordprocessingShape" mc:Ignorable="w14 w15 w16se w16cid w16 w16cex w16sdtdh wp14">
   <w:sdt>
     <w:sdtPr>
       <w:id w:val="-62713479"/>
@@ -12858,6 +11852,7 @@
         <w:docPartUnique/>
       </w:docPartObj>
     </w:sdtPr>
+    <w:sdtEndPr/>
     <w:sdtContent>
       <w:p>
         <w:pPr>
@@ -12894,7 +11889,7 @@
 </file>
 
 <file path=word/footer2.xml><?xml version="1.0" encoding="utf-8"?>
-<w:ftr xmlns:wpc="http://schemas.microsoft.com/office/word/2010/wordprocessingCanvas" xmlns:cx="http://schemas.microsoft.com/office/drawing/2014/chartex" xmlns:cx1="http://schemas.microsoft.com/office/drawing/2015/9/8/chartex" xmlns:cx2="http://schemas.microsoft.com/office/drawing/2015/10/21/chartex" xmlns:cx3="http://schemas.microsoft.com/office/drawing/2016/5/9/chartex" xmlns:cx4="http://schemas.microsoft.com/office/drawing/2016/5/10/chartex" xmlns:cx5="http://schemas.microsoft.com/office/drawing/2016/5/11/chartex" xmlns:cx6="http://schemas.microsoft.com/office/drawing/2016/5/12/chartex" xmlns:cx7="http://schemas.microsoft.com/office/drawing/2016/5/13/chartex" xmlns:cx8="http://schemas.microsoft.com/office/drawing/2016/5/14/chartex" xmlns:mc="http://schemas.openxmlformats.org/markup-compatibility/2006" xmlns:aink="http://schemas.microsoft.com/office/drawing/2016/ink" xmlns:am3d="http://schemas.microsoft.com/office/drawing/2017/model3d" xmlns:o="urn:schemas-microsoft-com:office:office" xmlns:oel="http://schemas.microsoft.com/office/2019/extlst" xmlns:r="http://schemas.openxmlformats.org/officeDocument/2006/relationships" xmlns:m="http://schemas.openxmlformats.org/officeDocument/2006/math" xmlns:v="urn:schemas-microsoft-com:vml" xmlns:wp14="http://schemas.microsoft.com/office/word/2010/wordprocessingDrawing" xmlns:wp="http://schemas.openxmlformats.org/drawingml/2006/wordprocessingDrawing" xmlns:w10="urn:schemas-microsoft-com:office:word" xmlns:w="http://schemas.openxmlformats.org/wordprocessingml/2006/main" xmlns:w14="http://schemas.microsoft.com/office/word/2010/wordml" xmlns:w15="http://schemas.microsoft.com/office/word/2012/wordml" xmlns:w16cex="http://schemas.microsoft.com/office/word/2018/wordml/cex" xmlns:w16cid="http://schemas.microsoft.com/office/word/2016/wordml/cid" xmlns:w16="http://schemas.microsoft.com/office/word/2018/wordml" xmlns:w16du="http://schemas.microsoft.com/office/word/2023/wordml/word16du" xmlns:w16sdtdh="http://schemas.microsoft.com/office/word/2020/wordml/sdtdatahash" xmlns:w16sdtfl="http://schemas.microsoft.com/office/word/2024/wordml/sdtformatlock" xmlns:w16se="http://schemas.microsoft.com/office/word/2015/wordml/symex" xmlns:wpg="http://schemas.microsoft.com/office/word/2010/wordprocessingGroup" xmlns:wpi="http://schemas.microsoft.com/office/word/2010/wordprocessingInk" xmlns:wne="http://schemas.microsoft.com/office/word/2006/wordml" xmlns:wps="http://schemas.microsoft.com/office/word/2010/wordprocessingShape" mc:Ignorable="w14 w15 w16se w16cid w16 w16cex w16sdtdh w16sdtfl w16du wp14">
+<w:ftr xmlns:wpc="http://schemas.microsoft.com/office/word/2010/wordprocessingCanvas" xmlns:cx="http://schemas.microsoft.com/office/drawing/2014/chartex" xmlns:cx1="http://schemas.microsoft.com/office/drawing/2015/9/8/chartex" xmlns:cx2="http://schemas.microsoft.com/office/drawing/2015/10/21/chartex" xmlns:cx3="http://schemas.microsoft.com/office/drawing/2016/5/9/chartex" xmlns:cx4="http://schemas.microsoft.com/office/drawing/2016/5/10/chartex" xmlns:cx5="http://schemas.microsoft.com/office/drawing/2016/5/11/chartex" xmlns:cx6="http://schemas.microsoft.com/office/drawing/2016/5/12/chartex" xmlns:cx7="http://schemas.microsoft.com/office/drawing/2016/5/13/chartex" xmlns:cx8="http://schemas.microsoft.com/office/drawing/2016/5/14/chartex" xmlns:mc="http://schemas.openxmlformats.org/markup-compatibility/2006" xmlns:aink="http://schemas.microsoft.com/office/drawing/2016/ink" xmlns:am3d="http://schemas.microsoft.com/office/drawing/2017/model3d" xmlns:o="urn:schemas-microsoft-com:office:office" xmlns:r="http://schemas.openxmlformats.org/officeDocument/2006/relationships" xmlns:m="http://schemas.openxmlformats.org/officeDocument/2006/math" xmlns:v="urn:schemas-microsoft-com:vml" xmlns:wp14="http://schemas.microsoft.com/office/word/2010/wordprocessingDrawing" xmlns:wp="http://schemas.openxmlformats.org/drawingml/2006/wordprocessingDrawing" xmlns:w10="urn:schemas-microsoft-com:office:word" xmlns:w="http://schemas.openxmlformats.org/wordprocessingml/2006/main" xmlns:w14="http://schemas.microsoft.com/office/word/2010/wordml" xmlns:w15="http://schemas.microsoft.com/office/word/2012/wordml" xmlns:w16cex="http://schemas.microsoft.com/office/word/2018/wordml/cex" xmlns:w16cid="http://schemas.microsoft.com/office/word/2016/wordml/cid" xmlns:w16="http://schemas.microsoft.com/office/word/2018/wordml" xmlns:w16sdtdh="http://schemas.microsoft.com/office/word/2020/wordml/sdtdatahash" xmlns:w16se="http://schemas.microsoft.com/office/word/2015/wordml/symex" xmlns:wpg="http://schemas.microsoft.com/office/word/2010/wordprocessingGroup" xmlns:wpi="http://schemas.microsoft.com/office/word/2010/wordprocessingInk" xmlns:wne="http://schemas.microsoft.com/office/word/2006/wordml" xmlns:wps="http://schemas.microsoft.com/office/word/2010/wordprocessingShape" mc:Ignorable="w14 w15 w16se w16cid w16 w16cex w16sdtdh wp14">
   <w:p>
     <w:pPr>
       <w:pStyle w:val="Piedepgina"/>
@@ -12905,7 +11900,7 @@
 </file>
 
 <file path=word/footnotes.xml><?xml version="1.0" encoding="utf-8"?>
-<w:footnotes xmlns:wpc="http://schemas.microsoft.com/office/word/2010/wordprocessingCanvas" xmlns:cx="http://schemas.microsoft.com/office/drawing/2014/chartex" xmlns:cx1="http://schemas.microsoft.com/office/drawing/2015/9/8/chartex" xmlns:cx2="http://schemas.microsoft.com/office/drawing/2015/10/21/chartex" xmlns:cx3="http://schemas.microsoft.com/office/drawing/2016/5/9/chartex" xmlns:cx4="http://schemas.microsoft.com/office/drawing/2016/5/10/chartex" xmlns:cx5="http://schemas.microsoft.com/office/drawing/2016/5/11/chartex" xmlns:cx6="http://schemas.microsoft.com/office/drawing/2016/5/12/chartex" xmlns:cx7="http://schemas.microsoft.com/office/drawing/2016/5/13/chartex" xmlns:cx8="http://schemas.microsoft.com/office/drawing/2016/5/14/chartex" xmlns:mc="http://schemas.openxmlformats.org/markup-compatibility/2006" xmlns:aink="http://schemas.microsoft.com/office/drawing/2016/ink" xmlns:am3d="http://schemas.microsoft.com/office/drawing/2017/model3d" xmlns:o="urn:schemas-microsoft-com:office:office" xmlns:oel="http://schemas.microsoft.com/office/2019/extlst" xmlns:r="http://schemas.openxmlformats.org/officeDocument/2006/relationships" xmlns:m="http://schemas.openxmlformats.org/officeDocument/2006/math" xmlns:v="urn:schemas-microsoft-com:vml" xmlns:wp14="http://schemas.microsoft.com/office/word/2010/wordprocessingDrawing" xmlns:wp="http://schemas.openxmlformats.org/drawingml/2006/wordprocessingDrawing" xmlns:w10="urn:schemas-microsoft-com:office:word" xmlns:w="http://schemas.openxmlformats.org/wordprocessingml/2006/main" xmlns:w14="http://schemas.microsoft.com/office/word/2010/wordml" xmlns:w15="http://schemas.microsoft.com/office/word/2012/wordml" xmlns:w16cex="http://schemas.microsoft.com/office/word/2018/wordml/cex" xmlns:w16cid="http://schemas.microsoft.com/office/word/2016/wordml/cid" xmlns:w16="http://schemas.microsoft.com/office/word/2018/wordml" xmlns:w16du="http://schemas.microsoft.com/office/word/2023/wordml/word16du" xmlns:w16sdtdh="http://schemas.microsoft.com/office/word/2020/wordml/sdtdatahash" xmlns:w16sdtfl="http://schemas.microsoft.com/office/word/2024/wordml/sdtformatlock" xmlns:w16se="http://schemas.microsoft.com/office/word/2015/wordml/symex" xmlns:wpg="http://schemas.microsoft.com/office/word/2010/wordprocessingGroup" xmlns:wpi="http://schemas.microsoft.com/office/word/2010/wordprocessingInk" xmlns:wne="http://schemas.microsoft.com/office/word/2006/wordml" xmlns:wps="http://schemas.microsoft.com/office/word/2010/wordprocessingShape" mc:Ignorable="w14 w15 w16se w16cid w16 w16cex w16sdtdh w16sdtfl w16du wp14">
+<w:footnotes xmlns:wpc="http://schemas.microsoft.com/office/word/2010/wordprocessingCanvas" xmlns:cx="http://schemas.microsoft.com/office/drawing/2014/chartex" xmlns:cx1="http://schemas.microsoft.com/office/drawing/2015/9/8/chartex" xmlns:cx2="http://schemas.microsoft.com/office/drawing/2015/10/21/chartex" xmlns:cx3="http://schemas.microsoft.com/office/drawing/2016/5/9/chartex" xmlns:cx4="http://schemas.microsoft.com/office/drawing/2016/5/10/chartex" xmlns:cx5="http://schemas.microsoft.com/office/drawing/2016/5/11/chartex" xmlns:cx6="http://schemas.microsoft.com/office/drawing/2016/5/12/chartex" xmlns:cx7="http://schemas.microsoft.com/office/drawing/2016/5/13/chartex" xmlns:cx8="http://schemas.microsoft.com/office/drawing/2016/5/14/chartex" xmlns:mc="http://schemas.openxmlformats.org/markup-compatibility/2006" xmlns:aink="http://schemas.microsoft.com/office/drawing/2016/ink" xmlns:am3d="http://schemas.microsoft.com/office/drawing/2017/model3d" xmlns:o="urn:schemas-microsoft-com:office:office" xmlns:r="http://schemas.openxmlformats.org/officeDocument/2006/relationships" xmlns:m="http://schemas.openxmlformats.org/officeDocument/2006/math" xmlns:v="urn:schemas-microsoft-com:vml" xmlns:wp14="http://schemas.microsoft.com/office/word/2010/wordprocessingDrawing" xmlns:wp="http://schemas.openxmlformats.org/drawingml/2006/wordprocessingDrawing" xmlns:w10="urn:schemas-microsoft-com:office:word" xmlns:w="http://schemas.openxmlformats.org/wordprocessingml/2006/main" xmlns:w14="http://schemas.microsoft.com/office/word/2010/wordml" xmlns:w15="http://schemas.microsoft.com/office/word/2012/wordml" xmlns:w16cex="http://schemas.microsoft.com/office/word/2018/wordml/cex" xmlns:w16cid="http://schemas.microsoft.com/office/word/2016/wordml/cid" xmlns:w16="http://schemas.microsoft.com/office/word/2018/wordml" xmlns:w16sdtdh="http://schemas.microsoft.com/office/word/2020/wordml/sdtdatahash" xmlns:w16se="http://schemas.microsoft.com/office/word/2015/wordml/symex" xmlns:wpg="http://schemas.microsoft.com/office/word/2010/wordprocessingGroup" xmlns:wpi="http://schemas.microsoft.com/office/word/2010/wordprocessingInk" xmlns:wne="http://schemas.microsoft.com/office/word/2006/wordml" xmlns:wps="http://schemas.microsoft.com/office/word/2010/wordprocessingShape" mc:Ignorable="w14 w15 w16se w16cid w16 w16cex w16sdtdh wp14">
   <w:footnote w:type="separator" w:id="-1">
     <w:p>
       <w:pPr>
@@ -12930,7 +11925,7 @@
 </file>
 
 <file path=word/numbering.xml><?xml version="1.0" encoding="utf-8"?>
-<w:numbering xmlns:wpc="http://schemas.microsoft.com/office/word/2010/wordprocessingCanvas" xmlns:cx="http://schemas.microsoft.com/office/drawing/2014/chartex" xmlns:cx1="http://schemas.microsoft.com/office/drawing/2015/9/8/chartex" xmlns:cx2="http://schemas.microsoft.com/office/drawing/2015/10/21/chartex" xmlns:cx3="http://schemas.microsoft.com/office/drawing/2016/5/9/chartex" xmlns:cx4="http://schemas.microsoft.com/office/drawing/2016/5/10/chartex" xmlns:cx5="http://schemas.microsoft.com/office/drawing/2016/5/11/chartex" xmlns:cx6="http://schemas.microsoft.com/office/drawing/2016/5/12/chartex" xmlns:cx7="http://schemas.microsoft.com/office/drawing/2016/5/13/chartex" xmlns:cx8="http://schemas.microsoft.com/office/drawing/2016/5/14/chartex" xmlns:mc="http://schemas.openxmlformats.org/markup-compatibility/2006" xmlns:aink="http://schemas.microsoft.com/office/drawing/2016/ink" xmlns:am3d="http://schemas.microsoft.com/office/drawing/2017/model3d" xmlns:o="urn:schemas-microsoft-com:office:office" xmlns:oel="http://schemas.microsoft.com/office/2019/extlst" xmlns:r="http://schemas.openxmlformats.org/officeDocument/2006/relationships" xmlns:m="http://schemas.openxmlformats.org/officeDocument/2006/math" xmlns:v="urn:schemas-microsoft-com:vml" xmlns:wp14="http://schemas.microsoft.com/office/word/2010/wordprocessingDrawing" xmlns:wp="http://schemas.openxmlformats.org/drawingml/2006/wordprocessingDrawing" xmlns:w10="urn:schemas-microsoft-com:office:word" xmlns:w="http://schemas.openxmlformats.org/wordprocessingml/2006/main" xmlns:w14="http://schemas.microsoft.com/office/word/2010/wordml" xmlns:w15="http://schemas.microsoft.com/office/word/2012/wordml" xmlns:w16cex="http://schemas.microsoft.com/office/word/2018/wordml/cex" xmlns:w16cid="http://schemas.microsoft.com/office/word/2016/wordml/cid" xmlns:w16="http://schemas.microsoft.com/office/word/2018/wordml" xmlns:w16du="http://schemas.microsoft.com/office/word/2023/wordml/word16du" xmlns:w16sdtdh="http://schemas.microsoft.com/office/word/2020/wordml/sdtdatahash" xmlns:w16sdtfl="http://schemas.microsoft.com/office/word/2024/wordml/sdtformatlock" xmlns:w16se="http://schemas.microsoft.com/office/word/2015/wordml/symex" xmlns:wpg="http://schemas.microsoft.com/office/word/2010/wordprocessingGroup" xmlns:wpi="http://schemas.microsoft.com/office/word/2010/wordprocessingInk" xmlns:wne="http://schemas.microsoft.com/office/word/2006/wordml" xmlns:wps="http://schemas.microsoft.com/office/word/2010/wordprocessingShape" mc:Ignorable="w14 w15 w16se w16cid w16 w16cex w16sdtdh w16sdtfl w16du wp14">
+<w:numbering xmlns:wpc="http://schemas.microsoft.com/office/word/2010/wordprocessingCanvas" xmlns:cx="http://schemas.microsoft.com/office/drawing/2014/chartex" xmlns:cx1="http://schemas.microsoft.com/office/drawing/2015/9/8/chartex" xmlns:cx2="http://schemas.microsoft.com/office/drawing/2015/10/21/chartex" xmlns:cx3="http://schemas.microsoft.com/office/drawing/2016/5/9/chartex" xmlns:cx4="http://schemas.microsoft.com/office/drawing/2016/5/10/chartex" xmlns:cx5="http://schemas.microsoft.com/office/drawing/2016/5/11/chartex" xmlns:cx6="http://schemas.microsoft.com/office/drawing/2016/5/12/chartex" xmlns:cx7="http://schemas.microsoft.com/office/drawing/2016/5/13/chartex" xmlns:cx8="http://schemas.microsoft.com/office/drawing/2016/5/14/chartex" xmlns:mc="http://schemas.openxmlformats.org/markup-compatibility/2006" xmlns:aink="http://schemas.microsoft.com/office/drawing/2016/ink" xmlns:am3d="http://schemas.microsoft.com/office/drawing/2017/model3d" xmlns:o="urn:schemas-microsoft-com:office:office" xmlns:r="http://schemas.openxmlformats.org/officeDocument/2006/relationships" xmlns:m="http://schemas.openxmlformats.org/officeDocument/2006/math" xmlns:v="urn:schemas-microsoft-com:vml" xmlns:wp14="http://schemas.microsoft.com/office/word/2010/wordprocessingDrawing" xmlns:wp="http://schemas.openxmlformats.org/drawingml/2006/wordprocessingDrawing" xmlns:w10="urn:schemas-microsoft-com:office:word" xmlns:w="http://schemas.openxmlformats.org/wordprocessingml/2006/main" xmlns:w14="http://schemas.microsoft.com/office/word/2010/wordml" xmlns:w15="http://schemas.microsoft.com/office/word/2012/wordml" xmlns:w16cex="http://schemas.microsoft.com/office/word/2018/wordml/cex" xmlns:w16cid="http://schemas.microsoft.com/office/word/2016/wordml/cid" xmlns:w16="http://schemas.microsoft.com/office/word/2018/wordml" xmlns:w16sdtdh="http://schemas.microsoft.com/office/word/2020/wordml/sdtdatahash" xmlns:w16se="http://schemas.microsoft.com/office/word/2015/wordml/symex" xmlns:wpg="http://schemas.microsoft.com/office/word/2010/wordprocessingGroup" xmlns:wpi="http://schemas.microsoft.com/office/word/2010/wordprocessingInk" xmlns:wne="http://schemas.microsoft.com/office/word/2006/wordml" xmlns:wps="http://schemas.microsoft.com/office/word/2010/wordprocessingShape" mc:Ignorable="w14 w15 w16se w16cid w16 w16cex w16sdtdh wp14">
   <w:abstractNum w:abstractNumId="0" w15:restartNumberingAfterBreak="0">
     <w:nsid w:val="00184C07"/>
     <w:multiLevelType w:val="hybridMultilevel"/>
@@ -17418,125 +16413,125 @@
       </w:rPr>
     </w:lvl>
   </w:abstractNum>
-  <w:num w:numId="1" w16cid:durableId="1707875749">
+  <w:num w:numId="1">
     <w:abstractNumId w:val="35"/>
   </w:num>
-  <w:num w:numId="2" w16cid:durableId="384572058">
+  <w:num w:numId="2">
     <w:abstractNumId w:val="8"/>
   </w:num>
-  <w:num w:numId="3" w16cid:durableId="725955759">
+  <w:num w:numId="3">
     <w:abstractNumId w:val="2"/>
   </w:num>
-  <w:num w:numId="4" w16cid:durableId="1106733312">
+  <w:num w:numId="4">
     <w:abstractNumId w:val="26"/>
   </w:num>
-  <w:num w:numId="5" w16cid:durableId="2113743783">
+  <w:num w:numId="5">
     <w:abstractNumId w:val="37"/>
   </w:num>
-  <w:num w:numId="6" w16cid:durableId="611783432">
+  <w:num w:numId="6">
     <w:abstractNumId w:val="29"/>
   </w:num>
-  <w:num w:numId="7" w16cid:durableId="1330794429">
+  <w:num w:numId="7">
     <w:abstractNumId w:val="19"/>
   </w:num>
-  <w:num w:numId="8" w16cid:durableId="1429690003">
+  <w:num w:numId="8">
     <w:abstractNumId w:val="21"/>
   </w:num>
-  <w:num w:numId="9" w16cid:durableId="17588462">
+  <w:num w:numId="9">
     <w:abstractNumId w:val="5"/>
   </w:num>
-  <w:num w:numId="10" w16cid:durableId="1499879737">
+  <w:num w:numId="10">
     <w:abstractNumId w:val="22"/>
   </w:num>
-  <w:num w:numId="11" w16cid:durableId="334453603">
+  <w:num w:numId="11">
     <w:abstractNumId w:val="7"/>
   </w:num>
-  <w:num w:numId="12" w16cid:durableId="320155806">
+  <w:num w:numId="12">
     <w:abstractNumId w:val="6"/>
   </w:num>
-  <w:num w:numId="13" w16cid:durableId="1387029365">
+  <w:num w:numId="13">
     <w:abstractNumId w:val="15"/>
   </w:num>
-  <w:num w:numId="14" w16cid:durableId="776606843">
+  <w:num w:numId="14">
     <w:abstractNumId w:val="28"/>
   </w:num>
-  <w:num w:numId="15" w16cid:durableId="1305355302">
+  <w:num w:numId="15">
     <w:abstractNumId w:val="3"/>
   </w:num>
-  <w:num w:numId="16" w16cid:durableId="660086653">
+  <w:num w:numId="16">
     <w:abstractNumId w:val="11"/>
   </w:num>
-  <w:num w:numId="17" w16cid:durableId="1775206117">
+  <w:num w:numId="17">
     <w:abstractNumId w:val="34"/>
   </w:num>
-  <w:num w:numId="18" w16cid:durableId="1384909028">
+  <w:num w:numId="18">
     <w:abstractNumId w:val="14"/>
   </w:num>
-  <w:num w:numId="19" w16cid:durableId="1389105679">
+  <w:num w:numId="19">
     <w:abstractNumId w:val="0"/>
   </w:num>
-  <w:num w:numId="20" w16cid:durableId="1513454581">
+  <w:num w:numId="20">
     <w:abstractNumId w:val="13"/>
   </w:num>
-  <w:num w:numId="21" w16cid:durableId="221645945">
+  <w:num w:numId="21">
     <w:abstractNumId w:val="10"/>
   </w:num>
-  <w:num w:numId="22" w16cid:durableId="833297838">
+  <w:num w:numId="22">
     <w:abstractNumId w:val="16"/>
   </w:num>
-  <w:num w:numId="23" w16cid:durableId="1587304128">
+  <w:num w:numId="23">
     <w:abstractNumId w:val="18"/>
   </w:num>
-  <w:num w:numId="24" w16cid:durableId="685256251">
+  <w:num w:numId="24">
     <w:abstractNumId w:val="17"/>
   </w:num>
-  <w:num w:numId="25" w16cid:durableId="1813710373">
+  <w:num w:numId="25">
     <w:abstractNumId w:val="30"/>
   </w:num>
-  <w:num w:numId="26" w16cid:durableId="828787388">
+  <w:num w:numId="26">
     <w:abstractNumId w:val="27"/>
   </w:num>
-  <w:num w:numId="27" w16cid:durableId="166218424">
+  <w:num w:numId="27">
     <w:abstractNumId w:val="9"/>
   </w:num>
-  <w:num w:numId="28" w16cid:durableId="284314694">
+  <w:num w:numId="28">
     <w:abstractNumId w:val="25"/>
   </w:num>
-  <w:num w:numId="29" w16cid:durableId="86197133">
+  <w:num w:numId="29">
     <w:abstractNumId w:val="20"/>
   </w:num>
-  <w:num w:numId="30" w16cid:durableId="1475289833">
+  <w:num w:numId="30">
     <w:abstractNumId w:val="1"/>
   </w:num>
-  <w:num w:numId="31" w16cid:durableId="271786830">
+  <w:num w:numId="31">
     <w:abstractNumId w:val="4"/>
   </w:num>
-  <w:num w:numId="32" w16cid:durableId="1669164833">
+  <w:num w:numId="32">
     <w:abstractNumId w:val="36"/>
   </w:num>
-  <w:num w:numId="33" w16cid:durableId="1912689869">
+  <w:num w:numId="33">
     <w:abstractNumId w:val="33"/>
   </w:num>
-  <w:num w:numId="34" w16cid:durableId="1898853209">
+  <w:num w:numId="34">
     <w:abstractNumId w:val="12"/>
   </w:num>
-  <w:num w:numId="35" w16cid:durableId="2004426649">
+  <w:num w:numId="35">
     <w:abstractNumId w:val="32"/>
   </w:num>
-  <w:num w:numId="36" w16cid:durableId="1919559418">
+  <w:num w:numId="36">
     <w:abstractNumId w:val="31"/>
   </w:num>
-  <w:num w:numId="37" w16cid:durableId="641229505">
+  <w:num w:numId="37">
     <w:abstractNumId w:val="24"/>
   </w:num>
-  <w:num w:numId="38" w16cid:durableId="1318218721">
+  <w:num w:numId="38">
     <w:abstractNumId w:val="23"/>
   </w:num>
 </w:numbering>
 </file>
 
 <file path=word/people.xml><?xml version="1.0" encoding="utf-8"?>
-<w15:people xmlns:wpc="http://schemas.microsoft.com/office/word/2010/wordprocessingCanvas" xmlns:cx="http://schemas.microsoft.com/office/drawing/2014/chartex" xmlns:cx1="http://schemas.microsoft.com/office/drawing/2015/9/8/chartex" xmlns:cx2="http://schemas.microsoft.com/office/drawing/2015/10/21/chartex" xmlns:cx3="http://schemas.microsoft.com/office/drawing/2016/5/9/chartex" xmlns:cx4="http://schemas.microsoft.com/office/drawing/2016/5/10/chartex" xmlns:cx5="http://schemas.microsoft.com/office/drawing/2016/5/11/chartex" xmlns:cx6="http://schemas.microsoft.com/office/drawing/2016/5/12/chartex" xmlns:cx7="http://schemas.microsoft.com/office/drawing/2016/5/13/chartex" xmlns:cx8="http://schemas.microsoft.com/office/drawing/2016/5/14/chartex" xmlns:mc="http://schemas.openxmlformats.org/markup-compatibility/2006" xmlns:aink="http://schemas.microsoft.com/office/drawing/2016/ink" xmlns:am3d="http://schemas.microsoft.com/office/drawing/2017/model3d" xmlns:o="urn:schemas-microsoft-com:office:office" xmlns:oel="http://schemas.microsoft.com/office/2019/extlst" xmlns:r="http://schemas.openxmlformats.org/officeDocument/2006/relationships" xmlns:m="http://schemas.openxmlformats.org/officeDocument/2006/math" xmlns:v="urn:schemas-microsoft-com:vml" xmlns:wp14="http://schemas.microsoft.com/office/word/2010/wordprocessingDrawing" xmlns:wp="http://schemas.openxmlformats.org/drawingml/2006/wordprocessingDrawing" xmlns:w10="urn:schemas-microsoft-com:office:word" xmlns:w="http://schemas.openxmlformats.org/wordprocessingml/2006/main" xmlns:w14="http://schemas.microsoft.com/office/word/2010/wordml" xmlns:w15="http://schemas.microsoft.com/office/word/2012/wordml" xmlns:w16cex="http://schemas.microsoft.com/office/word/2018/wordml/cex" xmlns:w16cid="http://schemas.microsoft.com/office/word/2016/wordml/cid" xmlns:w16="http://schemas.microsoft.com/office/word/2018/wordml" xmlns:w16du="http://schemas.microsoft.com/office/word/2023/wordml/word16du" xmlns:w16sdtdh="http://schemas.microsoft.com/office/word/2020/wordml/sdtdatahash" xmlns:w16sdtfl="http://schemas.microsoft.com/office/word/2024/wordml/sdtformatlock" xmlns:w16se="http://schemas.microsoft.com/office/word/2015/wordml/symex" xmlns:wpg="http://schemas.microsoft.com/office/word/2010/wordprocessingGroup" xmlns:wpi="http://schemas.microsoft.com/office/word/2010/wordprocessingInk" xmlns:wne="http://schemas.microsoft.com/office/word/2006/wordml" xmlns:wps="http://schemas.microsoft.com/office/word/2010/wordprocessingShape" mc:Ignorable="w14 w15 w16se w16cid w16 w16cex w16sdtdh w16sdtfl w16du wp14">
+<w15:people xmlns:wpc="http://schemas.microsoft.com/office/word/2010/wordprocessingCanvas" xmlns:cx="http://schemas.microsoft.com/office/drawing/2014/chartex" xmlns:cx1="http://schemas.microsoft.com/office/drawing/2015/9/8/chartex" xmlns:cx2="http://schemas.microsoft.com/office/drawing/2015/10/21/chartex" xmlns:cx3="http://schemas.microsoft.com/office/drawing/2016/5/9/chartex" xmlns:cx4="http://schemas.microsoft.com/office/drawing/2016/5/10/chartex" xmlns:cx5="http://schemas.microsoft.com/office/drawing/2016/5/11/chartex" xmlns:cx6="http://schemas.microsoft.com/office/drawing/2016/5/12/chartex" xmlns:cx7="http://schemas.microsoft.com/office/drawing/2016/5/13/chartex" xmlns:cx8="http://schemas.microsoft.com/office/drawing/2016/5/14/chartex" xmlns:mc="http://schemas.openxmlformats.org/markup-compatibility/2006" xmlns:aink="http://schemas.microsoft.com/office/drawing/2016/ink" xmlns:am3d="http://schemas.microsoft.com/office/drawing/2017/model3d" xmlns:o="urn:schemas-microsoft-com:office:office" xmlns:r="http://schemas.openxmlformats.org/officeDocument/2006/relationships" xmlns:m="http://schemas.openxmlformats.org/officeDocument/2006/math" xmlns:v="urn:schemas-microsoft-com:vml" xmlns:wp14="http://schemas.microsoft.com/office/word/2010/wordprocessingDrawing" xmlns:wp="http://schemas.openxmlformats.org/drawingml/2006/wordprocessingDrawing" xmlns:w10="urn:schemas-microsoft-com:office:word" xmlns:w="http://schemas.openxmlformats.org/wordprocessingml/2006/main" xmlns:w14="http://schemas.microsoft.com/office/word/2010/wordml" xmlns:w15="http://schemas.microsoft.com/office/word/2012/wordml" xmlns:w16cex="http://schemas.microsoft.com/office/word/2018/wordml/cex" xmlns:w16cid="http://schemas.microsoft.com/office/word/2016/wordml/cid" xmlns:w16="http://schemas.microsoft.com/office/word/2018/wordml" xmlns:w16sdtdh="http://schemas.microsoft.com/office/word/2020/wordml/sdtdatahash" xmlns:w16se="http://schemas.microsoft.com/office/word/2015/wordml/symex" xmlns:wpg="http://schemas.microsoft.com/office/word/2010/wordprocessingGroup" xmlns:wpi="http://schemas.microsoft.com/office/word/2010/wordprocessingInk" xmlns:wne="http://schemas.microsoft.com/office/word/2006/wordml" xmlns:wps="http://schemas.microsoft.com/office/word/2010/wordprocessingShape" mc:Ignorable="w14 w15 w16se w16cid w16 w16cex w16sdtdh wp14">
   <w15:person w15:author="Carlos Ivan Perez">
     <w15:presenceInfo w15:providerId="Windows Live" w15:userId="dd1d852a87f1e511"/>
   </w15:person>
@@ -17544,7 +16539,7 @@
 </file>
 
 <file path=word/styles.xml><?xml version="1.0" encoding="utf-8"?>
-<w:styles xmlns:mc="http://schemas.openxmlformats.org/markup-compatibility/2006" xmlns:r="http://schemas.openxmlformats.org/officeDocument/2006/relationships" xmlns:w="http://schemas.openxmlformats.org/wordprocessingml/2006/main" xmlns:w14="http://schemas.microsoft.com/office/word/2010/wordml" xmlns:w15="http://schemas.microsoft.com/office/word/2012/wordml" xmlns:w16cex="http://schemas.microsoft.com/office/word/2018/wordml/cex" xmlns:w16cid="http://schemas.microsoft.com/office/word/2016/wordml/cid" xmlns:w16="http://schemas.microsoft.com/office/word/2018/wordml" xmlns:w16du="http://schemas.microsoft.com/office/word/2023/wordml/word16du" xmlns:w16sdtdh="http://schemas.microsoft.com/office/word/2020/wordml/sdtdatahash" xmlns:w16sdtfl="http://schemas.microsoft.com/office/word/2024/wordml/sdtformatlock" xmlns:w16se="http://schemas.microsoft.com/office/word/2015/wordml/symex" mc:Ignorable="w14 w15 w16se w16cid w16 w16cex w16sdtdh w16sdtfl w16du">
+<w:styles xmlns:mc="http://schemas.openxmlformats.org/markup-compatibility/2006" xmlns:r="http://schemas.openxmlformats.org/officeDocument/2006/relationships" xmlns:w="http://schemas.openxmlformats.org/wordprocessingml/2006/main" xmlns:w14="http://schemas.microsoft.com/office/word/2010/wordml" xmlns:w15="http://schemas.microsoft.com/office/word/2012/wordml" xmlns:w16cex="http://schemas.microsoft.com/office/word/2018/wordml/cex" xmlns:w16cid="http://schemas.microsoft.com/office/word/2016/wordml/cid" xmlns:w16="http://schemas.microsoft.com/office/word/2018/wordml" xmlns:w16sdtdh="http://schemas.microsoft.com/office/word/2020/wordml/sdtdatahash" xmlns:w16se="http://schemas.microsoft.com/office/word/2015/wordml/symex" mc:Ignorable="w14 w15 w16se w16cid w16 w16cex w16sdtdh">
   <w:docDefaults>
     <w:rPrDefault>
       <w:rPr>

</xml_diff>